<commit_message>
Update with MDHHS recommendations
</commit_message>
<xml_diff>
--- a/survey_analysis.docx
+++ b/survey_analysis.docx
@@ -7,13 +7,25 @@
         <w:pStyle w:val="Title"/>
       </w:pPr>
       <w:r>
-        <w:t xml:space="preserve">Person-Centered</w:t>
-      </w:r>
-      <w:r>
-        <w:t xml:space="preserve"> </w:t>
-      </w:r>
-      <w:r>
-        <w:t xml:space="preserve">Measurement</w:t>
+        <w:t xml:space="preserve">Uses</w:t>
+      </w:r>
+      <w:r>
+        <w:t xml:space="preserve"> </w:t>
+      </w:r>
+      <w:r>
+        <w:t xml:space="preserve">of</w:t>
+      </w:r>
+      <w:r>
+        <w:t xml:space="preserve"> </w:t>
+      </w:r>
+      <w:r>
+        <w:t xml:space="preserve">Assessment</w:t>
+      </w:r>
+      <w:r>
+        <w:t xml:space="preserve"> </w:t>
+      </w:r>
+      <w:r>
+        <w:t xml:space="preserve">Data</w:t>
       </w:r>
     </w:p>
     <w:p>
@@ -21,30 +33,6 @@
         <w:pStyle w:val="Author"/>
       </w:pPr>
       <w:r>
-        <w:t xml:space="preserve">Uses</w:t>
-      </w:r>
-      <w:r>
-        <w:t xml:space="preserve"> </w:t>
-      </w:r>
-      <w:r>
-        <w:t xml:space="preserve">of</w:t>
-      </w:r>
-      <w:r>
-        <w:t xml:space="preserve"> </w:t>
-      </w:r>
-      <w:r>
-        <w:t xml:space="preserve">Assessment</w:t>
-      </w:r>
-      <w:r>
-        <w:t xml:space="preserve"> </w:t>
-      </w:r>
-      <w:r>
-        <w:t xml:space="preserve">Data</w:t>
-      </w:r>
-      <w:r>
-        <w:t xml:space="preserve"> </w:t>
-      </w:r>
-      <w:r>
         <w:t xml:space="preserve">to</w:t>
       </w:r>
       <w:r>
@@ -58,6 +46,18 @@
       </w:r>
       <w:r>
         <w:t xml:space="preserve">Services</w:t>
+      </w:r>
+      <w:r>
+        <w:t xml:space="preserve"> </w:t>
+      </w:r>
+      <w:r>
+        <w:t xml:space="preserve">and</w:t>
+      </w:r>
+      <w:r>
+        <w:t xml:space="preserve"> </w:t>
+      </w:r>
+      <w:r>
+        <w:t xml:space="preserve">Supports</w:t>
       </w:r>
       <w:r>
         <w:t xml:space="preserve"> </w:t>
@@ -130,6 +130,17 @@
     </w:sdt>
     <w:p>
       <w:pPr>
+        <w:pStyle w:val="BlockText"/>
+      </w:pPr>
+      <w:r>
+        <w:rPr>
+          <w:b/>
+        </w:rPr>
+        <w:t xml:space="preserve">PLEASE NOTE THAT THIS PAPER IS CURRENTLY IN DRAFT FORM AND BEING REVIEWED BY MDHHS-BHDDA</w:t>
+      </w:r>
+    </w:p>
+    <w:p>
+      <w:pPr>
         <w:pStyle w:val="Heading1"/>
       </w:pPr>
       <w:bookmarkStart w:id="21" w:name="summary"/>
@@ -143,37 +154,279 @@
         <w:pStyle w:val="FirstParagraph"/>
       </w:pPr>
       <w:r>
-        <w:t xml:space="preserve">Feedback from stakeholders across the system</w:t>
-      </w:r>
-      <w:r>
-        <w:t xml:space="preserve"> </w:t>
-      </w:r>
-      <w:r>
-        <w:t xml:space="preserve">Endorses use of SIS assessment data</w:t>
-      </w:r>
-      <w:r>
-        <w:t xml:space="preserve"> </w:t>
-      </w:r>
-      <w:r>
-        <w:t xml:space="preserve">List types of use</w:t>
-      </w:r>
-      <w:r>
-        <w:t xml:space="preserve"> </w:t>
-      </w:r>
-      <w:r>
-        <w:t xml:space="preserve">Issues that impact implementation</w:t>
-      </w:r>
-      <w:r>
-        <w:t xml:space="preserve"> </w:t>
-      </w:r>
-      <w:r>
-        <w:t xml:space="preserve">Caveats and inappropriate uses</w:t>
-      </w:r>
-      <w:r>
-        <w:t xml:space="preserve"> </w:t>
-      </w:r>
-      <w:r>
-        <w:t xml:space="preserve">Current state of implementation (Promise still in the process of being kept)</w:t>
+        <w:t xml:space="preserve">This paper is both a summary of feedback regarding the use of data from the</w:t>
+      </w:r>
+      <w:r>
+        <w:t xml:space="preserve"> </w:t>
+      </w:r>
+      <w:r>
+        <w:rPr>
+          <w:i/>
+        </w:rPr>
+        <w:t xml:space="preserve">Supports Intensity Scale (SIS®)</w:t>
+      </w:r>
+      <w:r>
+        <w:t xml:space="preserve"> </w:t>
+      </w:r>
+      <w:r>
+        <w:t xml:space="preserve">and a white paper endorsing potential uses of the information in practice. The content is a compilation of feedback from various</w:t>
+      </w:r>
+      <w:r>
+        <w:t xml:space="preserve"> </w:t>
+      </w:r>
+      <w:hyperlink w:anchor="contributors">
+        <w:r>
+          <w:rPr>
+            <w:rStyle w:val="Hyperlink"/>
+          </w:rPr>
+          <w:t xml:space="preserve">contributors</w:t>
+        </w:r>
+      </w:hyperlink>
+      <w:r>
+        <w:t xml:space="preserve">, including statewide focus groups, respondents to an online survey, and review by the Michigan Department of Health and Human Services (MDHHS-BHDDA).</w:t>
+      </w:r>
+    </w:p>
+    <w:p>
+      <w:pPr>
+        <w:pStyle w:val="BodyText"/>
+      </w:pPr>
+      <w:r>
+        <w:t xml:space="preserve">As the completion of the initial round of SIS® assessment draws near, questions remain about the opportunities for use of this information in practice. This detailed dataset has applications for people in a number of different roles:</w:t>
+      </w:r>
+      <w:r>
+        <w:t xml:space="preserve"> </w:t>
+      </w:r>
+      <w:r>
+        <w:rPr>
+          <w:i/>
+        </w:rPr>
+        <w:t xml:space="preserve">the Person receiving services, Supports Coordinator, Program Director, Assessor Supervisor, SIS Assessor or Quality Lead, Advocate, Utilization Management, Community Living Supports, HSW Manager, and more</w:t>
+      </w:r>
+      <w:r>
+        <w:t xml:space="preserve">. Furthermore, each of these roles may have a different set of uses for the information.</w:t>
+      </w:r>
+    </w:p>
+    <w:p>
+      <w:pPr>
+        <w:pStyle w:val="BodyText"/>
+      </w:pPr>
+      <w:r>
+        <w:t xml:space="preserve">Several broad areas for use of the data were identified:</w:t>
+      </w:r>
+    </w:p>
+    <w:p>
+      <w:pPr>
+        <w:pStyle w:val="Compact"/>
+        <w:numPr>
+          <w:numId w:val="1001"/>
+          <w:ilvl w:val="0"/>
+        </w:numPr>
+      </w:pPr>
+      <w:r>
+        <w:t xml:space="preserve">in</w:t>
+      </w:r>
+      <w:r>
+        <w:t xml:space="preserve"> </w:t>
+      </w:r>
+      <w:hyperlink w:anchor="use_pcp">
+        <w:r>
+          <w:rPr>
+            <w:rStyle w:val="Hyperlink"/>
+          </w:rPr>
+          <w:t xml:space="preserve">Person-Centered Planning</w:t>
+        </w:r>
+      </w:hyperlink>
+    </w:p>
+    <w:p>
+      <w:pPr>
+        <w:pStyle w:val="Compact"/>
+        <w:numPr>
+          <w:numId w:val="1001"/>
+          <w:ilvl w:val="0"/>
+        </w:numPr>
+      </w:pPr>
+      <w:r>
+        <w:t xml:space="preserve">in</w:t>
+      </w:r>
+      <w:r>
+        <w:t xml:space="preserve"> </w:t>
+      </w:r>
+      <w:hyperlink w:anchor="use_manage">
+        <w:r>
+          <w:rPr>
+            <w:rStyle w:val="Hyperlink"/>
+          </w:rPr>
+          <w:t xml:space="preserve">Provider Network Management</w:t>
+        </w:r>
+      </w:hyperlink>
+    </w:p>
+    <w:p>
+      <w:pPr>
+        <w:pStyle w:val="Compact"/>
+        <w:numPr>
+          <w:numId w:val="1001"/>
+          <w:ilvl w:val="0"/>
+        </w:numPr>
+      </w:pPr>
+      <w:r>
+        <w:t xml:space="preserve">to</w:t>
+      </w:r>
+      <w:r>
+        <w:t xml:space="preserve"> </w:t>
+      </w:r>
+      <w:hyperlink w:anchor="access">
+        <w:r>
+          <w:rPr>
+            <w:rStyle w:val="Hyperlink"/>
+          </w:rPr>
+          <w:t xml:space="preserve">Assure Service Access and Equity</w:t>
+        </w:r>
+      </w:hyperlink>
+    </w:p>
+    <w:p>
+      <w:pPr>
+        <w:pStyle w:val="Compact"/>
+        <w:numPr>
+          <w:numId w:val="1001"/>
+          <w:ilvl w:val="0"/>
+        </w:numPr>
+      </w:pPr>
+      <w:r>
+        <w:t xml:space="preserve">to</w:t>
+      </w:r>
+      <w:r>
+        <w:t xml:space="preserve"> </w:t>
+      </w:r>
+      <w:hyperlink w:anchor="use_pop">
+        <w:r>
+          <w:rPr>
+            <w:rStyle w:val="Hyperlink"/>
+          </w:rPr>
+          <w:t xml:space="preserve">Understand Population-level Needs</w:t>
+        </w:r>
+      </w:hyperlink>
+    </w:p>
+    <w:p>
+      <w:pPr>
+        <w:pStyle w:val="Compact"/>
+        <w:numPr>
+          <w:numId w:val="1001"/>
+          <w:ilvl w:val="0"/>
+        </w:numPr>
+      </w:pPr>
+      <w:r>
+        <w:t xml:space="preserve">in</w:t>
+      </w:r>
+      <w:r>
+        <w:t xml:space="preserve"> </w:t>
+      </w:r>
+      <w:hyperlink w:anchor="use_advoc">
+        <w:r>
+          <w:rPr>
+            <w:rStyle w:val="Hyperlink"/>
+          </w:rPr>
+          <w:t xml:space="preserve">Advocacy efforts</w:t>
+        </w:r>
+      </w:hyperlink>
+    </w:p>
+    <w:p>
+      <w:pPr>
+        <w:pStyle w:val="FirstParagraph"/>
+      </w:pPr>
+      <w:r>
+        <w:t xml:space="preserve">While the specific application of the data should not engage in any of the</w:t>
+      </w:r>
+      <w:r>
+        <w:t xml:space="preserve"> </w:t>
+      </w:r>
+      <w:hyperlink w:anchor="inappropriate">
+        <w:r>
+          <w:rPr>
+            <w:rStyle w:val="Hyperlink"/>
+          </w:rPr>
+          <w:t xml:space="preserve">ways in which SIS® data cannot be used</w:t>
+        </w:r>
+      </w:hyperlink>
+      <w:r>
+        <w:t xml:space="preserve"> </w:t>
+      </w:r>
+      <w:r>
+        <w:t xml:space="preserve">which MDHHS-BHDDA has issued guidance on, the state endorses the use of assessment data to inform these areas.</w:t>
+      </w:r>
+    </w:p>
+    <w:p>
+      <w:pPr>
+        <w:pStyle w:val="BodyText"/>
+      </w:pPr>
+      <w:r>
+        <w:t xml:space="preserve">Contributors also identified additional issues that impact the implementation of this data in practice. These issues include</w:t>
+      </w:r>
+      <w:r>
+        <w:t xml:space="preserve"> </w:t>
+      </w:r>
+      <w:hyperlink w:anchor="communication">
+        <w:r>
+          <w:rPr>
+            <w:rStyle w:val="Hyperlink"/>
+          </w:rPr>
+          <w:t xml:space="preserve">communication</w:t>
+        </w:r>
+      </w:hyperlink>
+      <w:r>
+        <w:t xml:space="preserve">,</w:t>
+      </w:r>
+      <w:r>
+        <w:t xml:space="preserve"> </w:t>
+      </w:r>
+      <w:hyperlink w:anchor="aspects">
+        <w:r>
+          <w:rPr>
+            <w:rStyle w:val="Hyperlink"/>
+          </w:rPr>
+          <w:t xml:space="preserve">aspects of the tool and related data</w:t>
+        </w:r>
+      </w:hyperlink>
+      <w:r>
+        <w:t xml:space="preserve">, the</w:t>
+      </w:r>
+      <w:r>
+        <w:t xml:space="preserve"> </w:t>
+      </w:r>
+      <w:hyperlink w:anchor="time">
+        <w:r>
+          <w:rPr>
+            <w:rStyle w:val="Hyperlink"/>
+          </w:rPr>
+          <w:t xml:space="preserve">timeline</w:t>
+        </w:r>
+      </w:hyperlink>
+      <w:r>
+        <w:t xml:space="preserve"> </w:t>
+      </w:r>
+      <w:r>
+        <w:t xml:space="preserve">for completion, and</w:t>
+      </w:r>
+      <w:r>
+        <w:t xml:space="preserve"> </w:t>
+      </w:r>
+      <w:hyperlink w:anchor="groups">
+        <w:r>
+          <w:rPr>
+            <w:rStyle w:val="Hyperlink"/>
+          </w:rPr>
+          <w:t xml:space="preserve">collaboration between groups</w:t>
+        </w:r>
+      </w:hyperlink>
+      <w:r>
+        <w:t xml:space="preserve">. Each of these issues has some bearing on how the data is interpreted and implemented as part of decision-making processes.</w:t>
+      </w:r>
+    </w:p>
+    <w:p>
+      <w:pPr>
+        <w:pStyle w:val="BodyText"/>
+      </w:pPr>
+      <w:r>
+        <w:t xml:space="preserve">While the deadline for completion of the initial round of SIS® assessments is quickly approaching, the use of the resulting information is still in its early development. This paper is offered as a basic foundation on which multiple positive uses can be built.</w:t>
       </w:r>
     </w:p>
     <w:p>
@@ -198,7 +451,7 @@
         <w:pStyle w:val="FirstParagraph"/>
       </w:pPr>
       <w:r>
-        <w:t xml:space="preserve">The Supports Intensity Scale (SIS®) is a standardized assessment tool required by the Michigan Department of Health and Human Services (MDHHS) for all Medicaid-eligible persons 18 and older who have intellectual or developmental disabilities (IDD) and who are currently receiving case management or supports coordination or respite-only services through the public behavioral health system. Use of the tool began in July of 2014, with the intent that all eligible individuals will receive an initial SIS assessment by September 30th, 2017.</w:t>
+        <w:t xml:space="preserve">The Supports Intensity Scale (SIS®) is a standardized assessment tool required by the Michigan Department of Health and Human Services (MDHHS-BHDDA) for all Medicaid-eligible persons 18 and older who have intellectual or developmental disabilities (IDD) and who are currently receiving case management or supports coordination or respite-only services through the public behavioral health system. Use of the tool began in June of 2014, with the PIHP contractual requirement to have all eligible individuals assessed by September 30th, 2017.</w:t>
       </w:r>
     </w:p>
     <w:p>
@@ -206,7 +459,7 @@
         <w:pStyle w:val="BodyText"/>
       </w:pPr>
       <w:r>
-        <w:t xml:space="preserve">In anticipation of the completion of this initial implementation phase, MDHHS sought feedback from people receiving services and supports, their family members, advocates, Prepaid Inpatient Health Plan (PIHP) employees, Community Mental Health (CMH) agencies and service providers regarding individuals’ experience with the SIS® assessment as well as current and potential uses of the data from the tool.</w:t>
+        <w:t xml:space="preserve">In anticipation of the completion of this initial implementation phase, MDHHS-BHDDA sought feedback from people receiving services and supports, their family members, advocates, Prepaid Inpatient Health Plan (PIHP) employees, Community Mental Health (CMH) agencies and service providers regarding individuals’ experience with the SIS® assessment as well as current and potential uses of the data from the tool.</w:t>
       </w:r>
     </w:p>
     <w:p>
@@ -221,7 +474,7 @@
       <w:pPr>
         <w:pStyle w:val="Compact"/>
         <w:numPr>
-          <w:numId w:val="1001"/>
+          <w:numId w:val="1002"/>
           <w:ilvl w:val="0"/>
         </w:numPr>
       </w:pPr>
@@ -233,7 +486,7 @@
       <w:pPr>
         <w:pStyle w:val="Compact"/>
         <w:numPr>
-          <w:numId w:val="1001"/>
+          <w:numId w:val="1002"/>
           <w:ilvl w:val="0"/>
         </w:numPr>
       </w:pPr>
@@ -331,30 +584,33 @@
         <w:pStyle w:val="BodyText"/>
       </w:pPr>
       <w:r>
-        <w:t xml:space="preserve">A total of</w:t>
-      </w:r>
-      <w:r>
-        <w:t xml:space="preserve"> </w:t>
-      </w:r>
-      <w:r>
-        <w:rPr>
-          <w:b/>
-        </w:rPr>
-        <w:t xml:space="preserve">x</w:t>
-      </w:r>
-      <w:r>
-        <w:t xml:space="preserve"> </w:t>
-      </w:r>
-      <w:r>
-        <w:t xml:space="preserve">people attended these focus groups (). While people from multiple roles and areas across the system were in attendance, there was unfortunately a relatively low turn-out for individuals served and their family members. This is particularly unfortunate, since the focus groups were intended to be the primary way of gathering personal feedback from persons served and their families, in lieu of the more formal survey.</w:t>
+        <w:t xml:space="preserve">A total of 133 people attended these focus groups.</w:t>
+      </w:r>
+      <w:r>
+        <w:rPr>
+          <w:rStyle w:val="FootnoteReference"/>
+        </w:rPr>
+        <w:footnoteReference w:id="25"/>
+      </w:r>
+      <w:r>
+        <w:t xml:space="preserve"> </w:t>
+      </w:r>
+      <w:r>
+        <w:t xml:space="preserve">Attendees included individuals receiving services, family members, advocates, peer mentors, supports coordinators, program directors, PIHP employees, SIS assessors, and others.</w:t>
+      </w:r>
+      <w:r>
+        <w:rPr>
+          <w:rStyle w:val="FootnoteReference"/>
+        </w:rPr>
+        <w:footnoteReference w:id="26"/>
       </w:r>
     </w:p>
     <w:p>
       <w:pPr>
         <w:pStyle w:val="Heading2"/>
       </w:pPr>
-      <w:bookmarkStart w:id="25" w:name="survey"/>
-      <w:bookmarkEnd w:id="25"/>
+      <w:bookmarkStart w:id="27" w:name="survey"/>
+      <w:bookmarkEnd w:id="27"/>
       <w:r>
         <w:t xml:space="preserve">Survey</w:t>
       </w:r>
@@ -363,7 +619,7 @@
       <w:pPr>
         <w:pStyle w:val="FirstParagraph"/>
       </w:pPr>
-      <w:hyperlink r:id="rId26">
+      <w:hyperlink r:id="rId28">
         <w:r>
           <w:rPr>
             <w:rStyle w:val="Hyperlink"/>
@@ -390,14 +646,14 @@
         <w:t xml:space="preserve"> </w:t>
       </w:r>
       <w:r>
-        <w:t xml:space="preserve">and sent by MDHHS staff via e-mail to each of the following groups on February 1, 2017:</w:t>
-      </w:r>
-    </w:p>
-    <w:p>
-      <w:pPr>
-        <w:pStyle w:val="Compact"/>
-        <w:numPr>
-          <w:numId w:val="1002"/>
+        <w:t xml:space="preserve">and sent by MDHHS-BHDDA staff via e-mail to each of the following groups on February 1, 2017:</w:t>
+      </w:r>
+    </w:p>
+    <w:p>
+      <w:pPr>
+        <w:pStyle w:val="Compact"/>
+        <w:numPr>
+          <w:numId w:val="1003"/>
           <w:ilvl w:val="0"/>
         </w:numPr>
       </w:pPr>
@@ -409,7 +665,7 @@
       <w:pPr>
         <w:pStyle w:val="Compact"/>
         <w:numPr>
-          <w:numId w:val="1002"/>
+          <w:numId w:val="1003"/>
           <w:ilvl w:val="0"/>
         </w:numPr>
       </w:pPr>
@@ -421,7 +677,7 @@
       <w:pPr>
         <w:pStyle w:val="Compact"/>
         <w:numPr>
-          <w:numId w:val="1002"/>
+          <w:numId w:val="1003"/>
           <w:ilvl w:val="0"/>
         </w:numPr>
       </w:pPr>
@@ -433,12 +689,12 @@
       <w:pPr>
         <w:pStyle w:val="Compact"/>
         <w:numPr>
-          <w:numId w:val="1002"/>
-          <w:ilvl w:val="0"/>
-        </w:numPr>
-      </w:pPr>
-      <w:r>
-        <w:t xml:space="preserve">CEOs of CMHSP agencies (</w:t>
+          <w:numId w:val="1003"/>
+          <w:ilvl w:val="0"/>
+        </w:numPr>
+      </w:pPr>
+      <w:r>
+        <w:t xml:space="preserve">CEOs of CMHSPs and PIHPs (</w:t>
       </w:r>
       <w:r>
         <w:rPr>
@@ -469,7 +725,7 @@
         <w:rPr>
           <w:rStyle w:val="FootnoteReference"/>
         </w:rPr>
-        <w:footnoteReference w:id="27"/>
+        <w:footnoteReference w:id="29"/>
       </w:r>
       <w:r>
         <w:t xml:space="preserve">.</w:t>
@@ -488,7 +744,7 @@
         <w:pStyle w:val="BodyText"/>
       </w:pPr>
       <w:r>
-        <w:t xml:space="preserve">By far, the largest role represented in the responses is Supports Coordinator (n = 222), followed by directors of programs for IDD (n = 68) and SIS assessors (n = 28). All other roles had fewer than 10 responses.</w:t>
+        <w:t xml:space="preserve">By far, the largest role represented in the responses is Supports Coordinator (n = 222), followed by directors of programs for IDD (n = 68) and SIS® assessors (n = 28). All other roles had fewer than 10 responses.</w:t>
       </w:r>
     </w:p>
     <w:p>
@@ -528,8 +784,8 @@
       <w:pPr>
         <w:pStyle w:val="Heading2"/>
       </w:pPr>
-      <w:bookmarkStart w:id="28" w:name="mdhhs-review"/>
-      <w:bookmarkEnd w:id="28"/>
+      <w:bookmarkStart w:id="30" w:name="mdhhs-review"/>
+      <w:bookmarkEnd w:id="30"/>
       <w:r>
         <w:t xml:space="preserve">MDHHS Review</w:t>
       </w:r>
@@ -539,64 +795,7 @@
         <w:pStyle w:val="FirstParagraph"/>
       </w:pPr>
       <w:r>
-        <w:t xml:space="preserve">The contents of this report have also been reviewed by key staff members within MDHHS, including:</w:t>
-      </w:r>
-    </w:p>
-    <w:p>
-      <w:pPr>
-        <w:pStyle w:val="Compact"/>
-        <w:numPr>
-          <w:numId w:val="1003"/>
-          <w:ilvl w:val="0"/>
-        </w:numPr>
-      </w:pPr>
-      <w:r>
-        <w:t xml:space="preserve">Amy Peckinpaugh,</w:t>
-      </w:r>
-      <w:r>
-        <w:t xml:space="preserve"> </w:t>
-      </w:r>
-      <w:r>
-        <w:rPr>
-          <w:i/>
-        </w:rPr>
-        <w:t xml:space="preserve">Department Analyst</w:t>
-      </w:r>
-    </w:p>
-    <w:p>
-      <w:pPr>
-        <w:pStyle w:val="Compact"/>
-        <w:numPr>
-          <w:numId w:val="1003"/>
-          <w:ilvl w:val="0"/>
-        </w:numPr>
-      </w:pPr>
-      <w:r>
-        <w:t xml:space="preserve">Other</w:t>
-      </w:r>
-    </w:p>
-    <w:p>
-      <w:pPr>
-        <w:pStyle w:val="Compact"/>
-        <w:numPr>
-          <w:numId w:val="1003"/>
-          <w:ilvl w:val="0"/>
-        </w:numPr>
-      </w:pPr>
-      <w:r>
-        <w:t xml:space="preserve">Members</w:t>
-      </w:r>
-    </w:p>
-    <w:p>
-      <w:pPr>
-        <w:pStyle w:val="Compact"/>
-        <w:numPr>
-          <w:numId w:val="1003"/>
-          <w:ilvl w:val="0"/>
-        </w:numPr>
-      </w:pPr>
-      <w:r>
-        <w:t xml:space="preserve">Here</w:t>
+        <w:t xml:space="preserve">The contents of this report have also been reviewed by key staff members within MDHHS-BHDDA administration and approved for distribution.</w:t>
       </w:r>
     </w:p>
     <w:p>
@@ -610,8 +809,8 @@
       <w:pPr>
         <w:pStyle w:val="Heading1"/>
       </w:pPr>
-      <w:bookmarkStart w:id="29" w:name="uses-of-the-data"/>
-      <w:bookmarkEnd w:id="29"/>
+      <w:bookmarkStart w:id="31" w:name="uses-of-the-data"/>
+      <w:bookmarkEnd w:id="31"/>
       <w:r>
         <w:t xml:space="preserve">Uses of the Data</w:t>
       </w:r>
@@ -620,8 +819,8 @@
       <w:pPr>
         <w:pStyle w:val="Heading2"/>
       </w:pPr>
-      <w:bookmarkStart w:id="30" w:name="overview"/>
-      <w:bookmarkEnd w:id="30"/>
+      <w:bookmarkStart w:id="32" w:name="overview"/>
+      <w:bookmarkEnd w:id="32"/>
       <w:r>
         <w:t xml:space="preserve">Overview</w:t>
       </w:r>
@@ -630,8 +829,8 @@
       <w:pPr>
         <w:pStyle w:val="Heading3"/>
       </w:pPr>
-      <w:bookmarkStart w:id="31" w:name="most-common-current-uses"/>
-      <w:bookmarkEnd w:id="31"/>
+      <w:bookmarkStart w:id="33" w:name="most-common-current-uses"/>
+      <w:bookmarkEnd w:id="33"/>
       <w:r>
         <w:t xml:space="preserve">Most common current uses</w:t>
       </w:r>
@@ -641,7 +840,7 @@
         <w:pStyle w:val="FirstParagraph"/>
       </w:pPr>
       <w:r>
-        <w:t xml:space="preserve">The chart below shows the number of respondents who indicated that they were currently using the SIS assessment results to inform their work in a given area (i.e. they responded</w:t>
+        <w:t xml:space="preserve">The chart below shows the number of respondents who indicated that they were currently using the assessment results to inform their work in a given area (i.e. they responded</w:t>
       </w:r>
       <w:r>
         <w:t xml:space="preserve"> </w:t>
@@ -694,7 +893,7 @@
         <w:rPr>
           <w:rStyle w:val="FootnoteReference"/>
         </w:rPr>
-        <w:footnoteReference w:id="32"/>
+        <w:footnoteReference w:id="34"/>
       </w:r>
     </w:p>
     <w:p>
@@ -777,8 +976,8 @@
       <w:pPr>
         <w:pStyle w:val="Heading3"/>
       </w:pPr>
-      <w:bookmarkStart w:id="33" w:name="current-uses-of-data-by-role"/>
-      <w:bookmarkEnd w:id="33"/>
+      <w:bookmarkStart w:id="35" w:name="role"/>
+      <w:bookmarkEnd w:id="35"/>
       <w:r>
         <w:t xml:space="preserve">Current uses of data by role</w:t>
       </w:r>
@@ -788,7 +987,7 @@
         <w:pStyle w:val="FirstParagraph"/>
       </w:pPr>
       <w:r>
-        <w:t xml:space="preserve">One of the principles informing the questions on the survey was that uses of the data could be meaningfully grouped by the role of the individual using the data. For instance, while it would be inappropriate for a supports coordinator to use solely SIS data to determine medical necessity for an individual's services, it may be entirely appropriate for a provider network manager to use the data to explore whether there are enough services in a given area to meet the needs of the entire population served. The</w:t>
+        <w:t xml:space="preserve">One of the principles informing the questions on the survey was that uses of the data could be meaningfully grouped by the role of the individual using the data. For instance, while it would be inappropriate for a supports coordinator to use solely SIS® data to determine medical necessity for an individual's services, it may be entirely appropriate for a provider network manager to use the data to explore whether there are enough services in a given area to meet the needs of the entire population served. The</w:t>
       </w:r>
       <w:r>
         <w:t xml:space="preserve"> </w:t>
@@ -826,13 +1025,13 @@
         <w:pStyle w:val="BodyText"/>
       </w:pPr>
       <w:r>
-        <w:t xml:space="preserve">The visual below provides a summary of how survey respondents in specific roles indicated they were using the data. In the chart, a darker blue means that a higher percent of respondents indicated they were currently using SIS data for a particular purpose or could potentially use the information for that purpose.</w:t>
+        <w:t xml:space="preserve">The visual below provides a summary of how survey respondents in specific roles indicated they were using the data. In the chart, a darker blue means that a higher percent of respondents indicated they were currently using the data for a particular purpose or could potentially use the information for that purpose.</w:t>
       </w:r>
       <w:r>
         <w:rPr>
           <w:rStyle w:val="FootnoteReference"/>
         </w:rPr>
-        <w:footnoteReference w:id="34"/>
+        <w:footnoteReference w:id="36"/>
       </w:r>
     </w:p>
     <w:p>
@@ -881,8 +1080,8 @@
       <w:pPr>
         <w:pStyle w:val="Heading2"/>
       </w:pPr>
-      <w:bookmarkStart w:id="35" w:name="use_pcp"/>
-      <w:bookmarkEnd w:id="35"/>
+      <w:bookmarkStart w:id="37" w:name="use_pcp"/>
+      <w:bookmarkEnd w:id="37"/>
       <w:r>
         <w:t xml:space="preserve">Use in Person-Centered Planning</w:t>
       </w:r>
@@ -891,8 +1090,8 @@
       <w:pPr>
         <w:pStyle w:val="Heading3"/>
       </w:pPr>
-      <w:bookmarkStart w:id="36" w:name="specific-types-of-use"/>
-      <w:bookmarkEnd w:id="36"/>
+      <w:bookmarkStart w:id="38" w:name="specific-types-of-use"/>
+      <w:bookmarkEnd w:id="38"/>
       <w:r>
         <w:t xml:space="preserve">Specific Types of Use</w:t>
       </w:r>
@@ -1013,8 +1212,8 @@
       <w:pPr>
         <w:pStyle w:val="Heading3"/>
       </w:pPr>
-      <w:bookmarkStart w:id="37" w:name="current-and-potential-usage"/>
-      <w:bookmarkEnd w:id="37"/>
+      <w:bookmarkStart w:id="39" w:name="current-and-potential-usage"/>
+      <w:bookmarkEnd w:id="39"/>
       <w:r>
         <w:t xml:space="preserve">Current and Potential Usage</w:t>
       </w:r>
@@ -1062,7 +1261,7 @@
         <w:pStyle w:val="BodyText"/>
       </w:pPr>
       <w:r>
-        <w:t xml:space="preserve">The majority of survey respondents endorsed the SIS assessment as having usefulness as a part of the PCP process (</w:t>
+        <w:t xml:space="preserve">The majority of survey respondents endorsed the SIS® assessment as having usefulness as a part of the PCP process (</w:t>
       </w:r>
       <w:r>
         <w:rPr>
@@ -1114,7 +1313,7 @@
         <w:pStyle w:val="BodyText"/>
       </w:pPr>
       <w:r>
-        <w:t xml:space="preserve">The chart below shows responses specifically from supports coordinators regarding their use of the SIS assessment in the PCP process.</w:t>
+        <w:t xml:space="preserve">The chart below shows responses specifically from supports coordinators regarding their use of information from the assessment during the PCP process.</w:t>
       </w:r>
     </w:p>
     <w:p>
@@ -1220,15 +1419,15 @@
         <w:rPr>
           <w:rStyle w:val="FootnoteReference"/>
         </w:rPr>
-        <w:footnoteReference w:id="38"/>
+        <w:footnoteReference w:id="40"/>
       </w:r>
     </w:p>
     <w:p>
       <w:pPr>
         <w:pStyle w:val="Heading3"/>
       </w:pPr>
-      <w:bookmarkStart w:id="39" w:name="considerations"/>
-      <w:bookmarkEnd w:id="39"/>
+      <w:bookmarkStart w:id="41" w:name="considerations"/>
+      <w:bookmarkEnd w:id="41"/>
       <w:r>
         <w:t xml:space="preserve">Considerations</w:t>
       </w:r>
@@ -1245,8 +1444,8 @@
       <w:pPr>
         <w:pStyle w:val="Heading4"/>
       </w:pPr>
-      <w:bookmarkStart w:id="40" w:name="integration-into-process"/>
-      <w:bookmarkEnd w:id="40"/>
+      <w:bookmarkStart w:id="42" w:name="integration-into-process"/>
+      <w:bookmarkEnd w:id="42"/>
       <w:r>
         <w:t xml:space="preserve">Integration into Process</w:t>
       </w:r>
@@ -1434,8 +1633,8 @@
       <w:pPr>
         <w:pStyle w:val="Heading4"/>
       </w:pPr>
-      <w:bookmarkStart w:id="41" w:name="benefits-of-use"/>
-      <w:bookmarkEnd w:id="41"/>
+      <w:bookmarkStart w:id="43" w:name="benefits-of-use"/>
+      <w:bookmarkEnd w:id="43"/>
       <w:r>
         <w:t xml:space="preserve">Benefits of Use</w:t>
       </w:r>
@@ -1553,8 +1752,8 @@
       <w:pPr>
         <w:pStyle w:val="Heading4"/>
       </w:pPr>
-      <w:bookmarkStart w:id="42" w:name="caveats-for-use"/>
-      <w:bookmarkEnd w:id="42"/>
+      <w:bookmarkStart w:id="44" w:name="caveats-for-use"/>
+      <w:bookmarkEnd w:id="44"/>
       <w:r>
         <w:t xml:space="preserve">Caveats for Use</w:t>
       </w:r>
@@ -1582,7 +1781,7 @@
         <w:t xml:space="preserve">Personal priorities change</w:t>
       </w:r>
       <w:r>
-        <w:t xml:space="preserve">: While the SIS assessment allows a person to tag specific support areas as</w:t>
+        <w:t xml:space="preserve">: While the SIS® assessment allows a person to tag specific support areas as</w:t>
       </w:r>
       <w:r>
         <w:t xml:space="preserve"> </w:t>
@@ -1615,7 +1814,7 @@
         <w:t xml:space="preserve">Mismatch between needs and preference</w:t>
       </w:r>
       <w:r>
-        <w:t xml:space="preserve">: While the SIS assessment identifies both support needs and individual preferences (</w:t>
+        <w:t xml:space="preserve">: While the assessment identifies both support needs and individual preferences (</w:t>
       </w:r>
       <w:r>
         <w:rPr>
@@ -1666,18 +1865,18 @@
       <w:pPr>
         <w:pStyle w:val="Heading2"/>
       </w:pPr>
-      <w:bookmarkStart w:id="43" w:name="use_manage"/>
-      <w:bookmarkEnd w:id="43"/>
-      <w:r>
-        <w:t xml:space="preserve">Use in Managing a Provider Network</w:t>
+      <w:bookmarkStart w:id="45" w:name="use_manage"/>
+      <w:bookmarkEnd w:id="45"/>
+      <w:r>
+        <w:t xml:space="preserve">Use in Benefit Management</w:t>
       </w:r>
     </w:p>
     <w:p>
       <w:pPr>
         <w:pStyle w:val="Heading3"/>
       </w:pPr>
-      <w:bookmarkStart w:id="44" w:name="specific-types-of-use-1"/>
-      <w:bookmarkEnd w:id="44"/>
+      <w:bookmarkStart w:id="46" w:name="specific-types-of-use-1"/>
+      <w:bookmarkEnd w:id="46"/>
       <w:r>
         <w:t xml:space="preserve">Specific Types of Use</w:t>
       </w:r>
@@ -1769,8 +1968,8 @@
       <w:pPr>
         <w:pStyle w:val="Heading3"/>
       </w:pPr>
-      <w:bookmarkStart w:id="45" w:name="current-and-potential-usage-1"/>
-      <w:bookmarkEnd w:id="45"/>
+      <w:bookmarkStart w:id="47" w:name="current-and-potential-usage-1"/>
+      <w:bookmarkEnd w:id="47"/>
       <w:r>
         <w:t xml:space="preserve">Current and Potential Usage</w:t>
       </w:r>
@@ -1818,7 +2017,7 @@
         <w:pStyle w:val="BodyText"/>
       </w:pPr>
       <w:r>
-        <w:t xml:space="preserve">While the majority of survey respondents endorsed the SIS assessment as having usefulness in managing and developing provider networks (</w:t>
+        <w:t xml:space="preserve">While the majority of survey respondents endorsed the assessment as having usefulness in managing and developing a full array of benefits (</w:t>
       </w:r>
       <w:r>
         <w:rPr>
@@ -1868,8 +2067,8 @@
       <w:pPr>
         <w:pStyle w:val="Heading3"/>
       </w:pPr>
-      <w:bookmarkStart w:id="46" w:name="considerations-1"/>
-      <w:bookmarkEnd w:id="46"/>
+      <w:bookmarkStart w:id="48" w:name="considerations-1"/>
+      <w:bookmarkEnd w:id="48"/>
       <w:r>
         <w:t xml:space="preserve">Considerations</w:t>
       </w:r>
@@ -1886,8 +2085,8 @@
       <w:pPr>
         <w:pStyle w:val="Heading4"/>
       </w:pPr>
-      <w:bookmarkStart w:id="47" w:name="use-in-service-coordination-and-transitions"/>
-      <w:bookmarkEnd w:id="47"/>
+      <w:bookmarkStart w:id="49" w:name="use-in-service-coordination-and-transitions"/>
+      <w:bookmarkEnd w:id="49"/>
       <w:r>
         <w:t xml:space="preserve">Use in Service Coordination and Transitions</w:t>
       </w:r>
@@ -1897,7 +2096,7 @@
         <w:pStyle w:val="FirstParagraph"/>
       </w:pPr>
       <w:r>
-        <w:t xml:space="preserve">The usefulness of a standardized assessment such as the SIS to serve as a common language for coordination and transtions across providers and settings was raised consistently by focus group participants, who identified several distinct types of applications:</w:t>
+        <w:t xml:space="preserve">The usefulness of a standardized assessment such as the SIS® to serve as a common language for coordination and transitions across providers and settings was raised consistently by focus group participants, who identified several distinct types of applications:</w:t>
       </w:r>
     </w:p>
     <w:p>
@@ -1950,17 +2149,17 @@
         <w:pStyle w:val="FirstParagraph"/>
       </w:pPr>
       <w:r>
-        <w:t xml:space="preserve">The statements below reinforce a growing body of</w:t>
-      </w:r>
-      <w:r>
-        <w:t xml:space="preserve"> </w:t>
-      </w:r>
-      <w:hyperlink r:id="rId48">
+        <w:t xml:space="preserve">The statements below reinforce a growing</w:t>
+      </w:r>
+      <w:r>
+        <w:t xml:space="preserve"> </w:t>
+      </w:r>
+      <w:hyperlink r:id="rId50">
         <w:r>
           <w:rPr>
             <w:rStyle w:val="Hyperlink"/>
           </w:rPr>
-          <w:t xml:space="preserve">research</w:t>
+          <w:t xml:space="preserve">body of research</w:t>
         </w:r>
       </w:hyperlink>
       <w:r>
@@ -1972,7 +2171,7 @@
       <w:r>
         <w:t xml:space="preserve"> </w:t>
       </w:r>
-      <w:hyperlink r:id="rId49">
+      <w:hyperlink r:id="rId51">
         <w:r>
           <w:rPr>
             <w:rStyle w:val="Hyperlink"/>
@@ -2024,8 +2223,8 @@
       <w:pPr>
         <w:pStyle w:val="Heading4"/>
       </w:pPr>
-      <w:bookmarkStart w:id="50" w:name="messaging-to-people-receiving-services"/>
-      <w:bookmarkEnd w:id="50"/>
+      <w:bookmarkStart w:id="52" w:name="messaging-to-people-receiving-services"/>
+      <w:bookmarkEnd w:id="52"/>
       <w:r>
         <w:t xml:space="preserve">Messaging to People Receiving Services</w:t>
       </w:r>
@@ -2035,7 +2234,7 @@
         <w:pStyle w:val="FirstParagraph"/>
       </w:pPr>
       <w:r>
-        <w:t xml:space="preserve">A number of participants noted that their personal messaging to clients regarding the usefulness of the SIS assessment included discussions about improving the relevance of services. One participant noted that:</w:t>
+        <w:t xml:space="preserve">A number of participants noted that their personal messaging to clients regarding the usefulness of the SIS® assessment included discussions about improving the relevance of services. One participant noted that:</w:t>
       </w:r>
     </w:p>
     <w:p>
@@ -2054,7 +2253,7 @@
         <w:pStyle w:val="FirstParagraph"/>
       </w:pPr>
       <w:r>
-        <w:t xml:space="preserve">At the current time, however, the provider network has not yet evolved to incorporate this information, and this can lead to frustration at the individual level:</w:t>
+        <w:t xml:space="preserve">At the current time, however, many provider networks have not yet evolved to incorporate this information into how they develop services and supports, and this can lead to frustration for individuals receiving services:</w:t>
       </w:r>
     </w:p>
     <w:p>
@@ -2102,8 +2301,8 @@
       <w:pPr>
         <w:pStyle w:val="Heading2"/>
       </w:pPr>
-      <w:bookmarkStart w:id="51" w:name="access"/>
-      <w:bookmarkEnd w:id="51"/>
+      <w:bookmarkStart w:id="53" w:name="access"/>
+      <w:bookmarkEnd w:id="53"/>
       <w:r>
         <w:t xml:space="preserve">Use in Assuring Access and Equity</w:t>
       </w:r>
@@ -2112,8 +2311,8 @@
       <w:pPr>
         <w:pStyle w:val="Heading3"/>
       </w:pPr>
-      <w:bookmarkStart w:id="52" w:name="specific-types-of-use-2"/>
-      <w:bookmarkEnd w:id="52"/>
+      <w:bookmarkStart w:id="54" w:name="specific-types-of-use-2"/>
+      <w:bookmarkEnd w:id="54"/>
       <w:r>
         <w:t xml:space="preserve">Specific Types of Use</w:t>
       </w:r>
@@ -2166,8 +2365,8 @@
       <w:pPr>
         <w:pStyle w:val="Heading3"/>
       </w:pPr>
-      <w:bookmarkStart w:id="53" w:name="current-and-potential-usage-2"/>
-      <w:bookmarkEnd w:id="53"/>
+      <w:bookmarkStart w:id="55" w:name="current-and-potential-usage-2"/>
+      <w:bookmarkEnd w:id="55"/>
       <w:r>
         <w:t xml:space="preserve">Current and Potential Usage</w:t>
       </w:r>
@@ -2215,7 +2414,7 @@
         <w:pStyle w:val="BodyText"/>
       </w:pPr>
       <w:r>
-        <w:t xml:space="preserve">The majority of survey respondents endorsed the SIS assessment as having usefulness in assuring access and equity (</w:t>
+        <w:t xml:space="preserve">The majority of survey respondents endorsed the SIS® assessment as having usefulness in assuring access and equity (</w:t>
       </w:r>
       <w:r>
         <w:rPr>
@@ -2255,8 +2454,8 @@
       <w:pPr>
         <w:pStyle w:val="Heading3"/>
       </w:pPr>
-      <w:bookmarkStart w:id="54" w:name="considerations-2"/>
-      <w:bookmarkEnd w:id="54"/>
+      <w:bookmarkStart w:id="56" w:name="considerations-2"/>
+      <w:bookmarkEnd w:id="56"/>
       <w:r>
         <w:t xml:space="preserve">Considerations</w:t>
       </w:r>
@@ -2273,8 +2472,8 @@
       <w:pPr>
         <w:pStyle w:val="Heading4"/>
       </w:pPr>
-      <w:bookmarkStart w:id="55" w:name="a-difficult-balance"/>
-      <w:bookmarkEnd w:id="55"/>
+      <w:bookmarkStart w:id="57" w:name="a-difficult-balance"/>
+      <w:bookmarkEnd w:id="57"/>
       <w:r>
         <w:t xml:space="preserve">A Difficult Balance</w:t>
       </w:r>
@@ -2459,6 +2658,78 @@
           <w:i/>
         </w:rPr>
         <w:t xml:space="preserve">"There are conflicting mindsets that are trying to be balanced: We have this pot of money and we need to distribute it vs. we need to provide what is needed to the population."</w:t>
+      </w:r>
+    </w:p>
+    <w:p>
+      <w:pPr>
+        <w:pStyle w:val="FirstParagraph"/>
+      </w:pPr>
+      <w:r>
+        <w:t xml:space="preserve">The tension between access and equity is common in areas of life where individual use of a limited, shared resource may have unanticipated negative effects on the community as a whole (</w:t>
+      </w:r>
+      <w:r>
+        <w:rPr>
+          <w:i/>
+        </w:rPr>
+        <w:t xml:space="preserve">i.e. areas which fit the economic description of the</w:t>
+      </w:r>
+      <w:r>
+        <w:rPr>
+          <w:i/>
+        </w:rPr>
+        <w:t xml:space="preserve"> </w:t>
+      </w:r>
+      <w:hyperlink r:id="rId58">
+        <w:r>
+          <w:rPr>
+            <w:rStyle w:val="Hyperlink"/>
+            <w:i/>
+          </w:rPr>
+          <w:t xml:space="preserve">tragedy of the unmanaged commons</w:t>
+        </w:r>
+      </w:hyperlink>
+      <w:r>
+        <w:t xml:space="preserve">). Fortunately, there are well-developed</w:t>
+      </w:r>
+      <w:r>
+        <w:t xml:space="preserve"> </w:t>
+      </w:r>
+      <w:hyperlink r:id="rId59">
+        <w:r>
+          <w:rPr>
+            <w:rStyle w:val="Hyperlink"/>
+          </w:rPr>
+          <w:t xml:space="preserve">principles for managing common resources</w:t>
+        </w:r>
+      </w:hyperlink>
+      <w:r>
+        <w:rPr>
+          <w:rStyle w:val="FootnoteReference"/>
+        </w:rPr>
+        <w:footnoteReference w:id="60"/>
+      </w:r>
+      <w:r>
+        <w:t xml:space="preserve"> </w:t>
+      </w:r>
+      <w:r>
+        <w:t xml:space="preserve">and these have been applied to the specific, regulated resources of</w:t>
+      </w:r>
+      <w:r>
+        <w:t xml:space="preserve"> </w:t>
+      </w:r>
+      <w:hyperlink r:id="rId61">
+        <w:r>
+          <w:rPr>
+            <w:rStyle w:val="Hyperlink"/>
+          </w:rPr>
+          <w:t xml:space="preserve">healthcare spending</w:t>
+        </w:r>
+      </w:hyperlink>
+      <w:r>
+        <w:rPr>
+          <w:rStyle w:val="FootnoteReference"/>
+        </w:rPr>
+        <w:footnoteReference w:id="62"/>
       </w:r>
     </w:p>
     <w:p>
@@ -2472,8 +2743,8 @@
       <w:pPr>
         <w:pStyle w:val="Heading2"/>
       </w:pPr>
-      <w:bookmarkStart w:id="56" w:name="use-in-understanding-populations"/>
-      <w:bookmarkEnd w:id="56"/>
+      <w:bookmarkStart w:id="63" w:name="use_pop"/>
+      <w:bookmarkEnd w:id="63"/>
       <w:r>
         <w:t xml:space="preserve">Use in Understanding Populations</w:t>
       </w:r>
@@ -2482,8 +2753,8 @@
       <w:pPr>
         <w:pStyle w:val="Heading3"/>
       </w:pPr>
-      <w:bookmarkStart w:id="57" w:name="specific-types-of-use-3"/>
-      <w:bookmarkEnd w:id="57"/>
+      <w:bookmarkStart w:id="64" w:name="specific-types-of-use-3"/>
+      <w:bookmarkEnd w:id="64"/>
       <w:r>
         <w:t xml:space="preserve">Specific Types of Use</w:t>
       </w:r>
@@ -2519,9 +2790,6 @@
       <w:r>
         <w:t xml:space="preserve">Predict costs</w:t>
       </w:r>
-      <w:r>
-        <w:br w:type="textWrapping"/>
-      </w:r>
     </w:p>
     <w:p>
       <w:pPr>
@@ -2551,8 +2819,8 @@
       <w:pPr>
         <w:pStyle w:val="Heading3"/>
       </w:pPr>
-      <w:bookmarkStart w:id="58" w:name="current-and-potential-usage-3"/>
-      <w:bookmarkEnd w:id="58"/>
+      <w:bookmarkStart w:id="65" w:name="current-and-potential-usage-3"/>
+      <w:bookmarkEnd w:id="65"/>
       <w:r>
         <w:t xml:space="preserve">Current and Potential Usage</w:t>
       </w:r>
@@ -2599,23 +2867,33 @@
       <w:pPr>
         <w:pStyle w:val="Heading3"/>
       </w:pPr>
-      <w:bookmarkStart w:id="59" w:name="considerations-3"/>
-      <w:bookmarkEnd w:id="59"/>
+      <w:bookmarkStart w:id="66" w:name="considerations-3"/>
+      <w:bookmarkEnd w:id="66"/>
       <w:r>
         <w:t xml:space="preserve">Considerations</w:t>
       </w:r>
     </w:p>
     <w:p>
       <w:pPr>
+        <w:pStyle w:val="Heading4"/>
+      </w:pPr>
+      <w:bookmarkStart w:id="67" w:name="fed_reqs"/>
+      <w:bookmarkEnd w:id="67"/>
+      <w:r>
+        <w:t xml:space="preserve">Inform Implementation of Federal Requirements</w:t>
+      </w:r>
+    </w:p>
+    <w:p>
+      <w:pPr>
         <w:pStyle w:val="FirstParagraph"/>
       </w:pPr>
       <w:r>
-        <w:t xml:space="preserve">Specifically relevant in relation to the</w:t>
-      </w:r>
-      <w:r>
-        <w:t xml:space="preserve"> </w:t>
-      </w:r>
-      <w:hyperlink r:id="rId60">
+        <w:t xml:space="preserve">Data regarding individual needs could be particularly relevant in relation to the</w:t>
+      </w:r>
+      <w:r>
+        <w:t xml:space="preserve"> </w:t>
+      </w:r>
+      <w:hyperlink r:id="rId68">
         <w:r>
           <w:rPr>
             <w:rStyle w:val="Hyperlink"/>
@@ -2632,7 +2910,7 @@
       <w:r>
         <w:t xml:space="preserve"> </w:t>
       </w:r>
-      <w:hyperlink r:id="rId61">
+      <w:hyperlink r:id="rId69">
         <w:r>
           <w:rPr>
             <w:rStyle w:val="Hyperlink"/>
@@ -2640,6 +2918,97 @@
           <w:t xml:space="preserve">Medicaid and CHIP Managed Care Final Rule</w:t>
         </w:r>
       </w:hyperlink>
+      <w:r>
+        <w:t xml:space="preserve">.</w:t>
+      </w:r>
+    </w:p>
+    <w:p>
+      <w:pPr>
+        <w:pStyle w:val="BodyText"/>
+      </w:pPr>
+      <w:r>
+        <w:t xml:space="preserve">The dataset could be considered for use related to the following requirements, which are provided as initial examples:</w:t>
+      </w:r>
+    </w:p>
+    <w:p>
+      <w:pPr>
+        <w:pStyle w:val="Compact"/>
+        <w:numPr>
+          <w:numId w:val="1014"/>
+          <w:ilvl w:val="0"/>
+        </w:numPr>
+      </w:pPr>
+      <w:hyperlink r:id="rId70">
+        <w:r>
+          <w:rPr>
+            <w:rStyle w:val="Hyperlink"/>
+          </w:rPr>
+          <w:t xml:space="preserve">supplement time and distance standards for behavior health network adequacy</w:t>
+        </w:r>
+      </w:hyperlink>
+    </w:p>
+    <w:p>
+      <w:pPr>
+        <w:pStyle w:val="Compact"/>
+        <w:numPr>
+          <w:numId w:val="1014"/>
+          <w:ilvl w:val="0"/>
+        </w:numPr>
+      </w:pPr>
+      <w:hyperlink r:id="rId71">
+        <w:r>
+          <w:rPr>
+            <w:rStyle w:val="Hyperlink"/>
+          </w:rPr>
+          <w:t xml:space="preserve">network adequacy standards, taking into account the characteristics and health needs of the covered population</w:t>
+        </w:r>
+      </w:hyperlink>
+    </w:p>
+    <w:p>
+      <w:pPr>
+        <w:pStyle w:val="Compact"/>
+        <w:numPr>
+          <w:numId w:val="1014"/>
+          <w:ilvl w:val="0"/>
+        </w:numPr>
+      </w:pPr>
+      <w:hyperlink r:id="rId72">
+        <w:r>
+          <w:rPr>
+            <w:rStyle w:val="Hyperlink"/>
+          </w:rPr>
+          <w:t xml:space="preserve">inclusion of I/DD population-specific measures in a Michigan-specific Quality Rating System</w:t>
+        </w:r>
+      </w:hyperlink>
+    </w:p>
+    <w:p>
+      <w:pPr>
+        <w:pStyle w:val="Compact"/>
+        <w:numPr>
+          <w:numId w:val="1014"/>
+          <w:ilvl w:val="0"/>
+        </w:numPr>
+      </w:pPr>
+      <w:hyperlink r:id="rId73">
+        <w:r>
+          <w:rPr>
+            <w:rStyle w:val="Hyperlink"/>
+          </w:rPr>
+          <w:t xml:space="preserve">inform the development of needs-based criteria for eligibility for the State plan HCBS benefit</w:t>
+        </w:r>
+      </w:hyperlink>
+    </w:p>
+    <w:p>
+      <w:pPr>
+        <w:pStyle w:val="Compact"/>
+        <w:numPr>
+          <w:numId w:val="1014"/>
+          <w:ilvl w:val="0"/>
+        </w:numPr>
+      </w:pPr>
+      <w:r>
+        <w:t xml:space="preserve">recommend relevant community-based services for individuals currently residing in a setting which is not in compliance with the HCBS rule</w:t>
+      </w:r>
     </w:p>
     <w:p>
       <w:r>
@@ -2652,8 +3021,8 @@
       <w:pPr>
         <w:pStyle w:val="Heading2"/>
       </w:pPr>
-      <w:bookmarkStart w:id="62" w:name="use-in-advocacy"/>
-      <w:bookmarkEnd w:id="62"/>
+      <w:bookmarkStart w:id="74" w:name="use_advoc"/>
+      <w:bookmarkEnd w:id="74"/>
       <w:r>
         <w:t xml:space="preserve">Use in Advocacy</w:t>
       </w:r>
@@ -2662,8 +3031,8 @@
       <w:pPr>
         <w:pStyle w:val="Heading3"/>
       </w:pPr>
-      <w:bookmarkStart w:id="63" w:name="specific-types-of-use-4"/>
-      <w:bookmarkEnd w:id="63"/>
+      <w:bookmarkStart w:id="75" w:name="specific-types-of-use-4"/>
+      <w:bookmarkEnd w:id="75"/>
       <w:r>
         <w:t xml:space="preserve">Specific Types of Use</w:t>
       </w:r>
@@ -2680,7 +3049,7 @@
       <w:pPr>
         <w:pStyle w:val="Compact"/>
         <w:numPr>
-          <w:numId w:val="1014"/>
+          <w:numId w:val="1015"/>
           <w:ilvl w:val="0"/>
         </w:numPr>
       </w:pPr>
@@ -2692,7 +3061,7 @@
       <w:pPr>
         <w:pStyle w:val="Compact"/>
         <w:numPr>
-          <w:numId w:val="1014"/>
+          <w:numId w:val="1015"/>
           <w:ilvl w:val="0"/>
         </w:numPr>
       </w:pPr>
@@ -2704,8 +3073,8 @@
       <w:pPr>
         <w:pStyle w:val="Heading3"/>
       </w:pPr>
-      <w:bookmarkStart w:id="64" w:name="current-and-potential-usage-4"/>
-      <w:bookmarkEnd w:id="64"/>
+      <w:bookmarkStart w:id="76" w:name="current-and-potential-usage-4"/>
+      <w:bookmarkEnd w:id="76"/>
       <w:r>
         <w:t xml:space="preserve">Current and Potential Usage</w:t>
       </w:r>
@@ -2752,8 +3121,8 @@
       <w:pPr>
         <w:pStyle w:val="Heading3"/>
       </w:pPr>
-      <w:bookmarkStart w:id="65" w:name="considerations-4"/>
-      <w:bookmarkEnd w:id="65"/>
+      <w:bookmarkStart w:id="77" w:name="considerations-4"/>
+      <w:bookmarkEnd w:id="77"/>
       <w:r>
         <w:t xml:space="preserve">Considerations</w:t>
       </w:r>
@@ -2784,10 +3153,66 @@
       <w:pPr>
         <w:pStyle w:val="Heading2"/>
       </w:pPr>
-      <w:bookmarkStart w:id="66" w:name="inappropriate-uses"/>
-      <w:bookmarkEnd w:id="66"/>
-      <w:r>
-        <w:t xml:space="preserve">Inappropriate Uses</w:t>
+      <w:bookmarkStart w:id="78" w:name="inappropriate"/>
+      <w:bookmarkEnd w:id="78"/>
+      <w:r>
+        <w:t xml:space="preserve">Ways Data Cannot be Used</w:t>
+      </w:r>
+    </w:p>
+    <w:p>
+      <w:pPr>
+        <w:pStyle w:val="FirstParagraph"/>
+      </w:pPr>
+      <w:r>
+        <w:t xml:space="preserve">Since the initial implementation of the SIS assessment, MDHHS-BHDDA has clarified several uses of the data which are not permitted.</w:t>
+      </w:r>
+      <w:r>
+        <w:rPr>
+          <w:rStyle w:val="FootnoteReference"/>
+        </w:rPr>
+        <w:footnoteReference w:id="79"/>
+      </w:r>
+      <w:r>
+        <w:t xml:space="preserve"> </w:t>
+      </w:r>
+      <w:r>
+        <w:t xml:space="preserve">These are:</w:t>
+      </w:r>
+    </w:p>
+    <w:p>
+      <w:pPr>
+        <w:pStyle w:val="Compact"/>
+        <w:numPr>
+          <w:numId w:val="1016"/>
+          <w:ilvl w:val="0"/>
+        </w:numPr>
+      </w:pPr>
+      <w:r>
+        <w:t xml:space="preserve">As an arbitrary methodology for determining the amount, scope, and duration of community living supports and skill building services implemented outside of a person-centered planning process.</w:t>
+      </w:r>
+    </w:p>
+    <w:p>
+      <w:pPr>
+        <w:pStyle w:val="Compact"/>
+        <w:numPr>
+          <w:numId w:val="1016"/>
+          <w:ilvl w:val="0"/>
+        </w:numPr>
+      </w:pPr>
+      <w:r>
+        <w:t xml:space="preserve">As a means for achieving budget reductions.</w:t>
+      </w:r>
+    </w:p>
+    <w:p>
+      <w:pPr>
+        <w:pStyle w:val="Compact"/>
+        <w:numPr>
+          <w:numId w:val="1016"/>
+          <w:ilvl w:val="0"/>
+        </w:numPr>
+      </w:pPr>
+      <w:r>
+        <w:t xml:space="preserve">As a process which supplants use of medical necessity criteria for evaluating the need for community living supports, skill building, and other supports and services.</w:t>
       </w:r>
     </w:p>
     <w:p>
@@ -2854,8 +3279,8 @@
       <w:pPr>
         <w:pStyle w:val="Heading1"/>
       </w:pPr>
-      <w:bookmarkStart w:id="67" w:name="related-issues"/>
-      <w:bookmarkEnd w:id="67"/>
+      <w:bookmarkStart w:id="80" w:name="related-issues"/>
+      <w:bookmarkEnd w:id="80"/>
       <w:r>
         <w:t xml:space="preserve">Related Issues</w:t>
       </w:r>
@@ -2888,20 +3313,20 @@
         <w:pStyle w:val="BodyText"/>
       </w:pPr>
       <w:r>
-        <w:t xml:space="preserve">The following sections outline various issues related to the diffusion and adoption of the SIS assessment and the use of data derived from the assessment to inform decision-making at the individual, program, and population levels. Implementation of any change is influenced by several factors:</w:t>
+        <w:t xml:space="preserve">The following sections outline various issues related to the diffusion and adoption of the SIS® assessment and the use of data derived from the assessment to inform decision-making at the individual, program, and population levels. Implementation of any change is influenced by several factors:</w:t>
       </w:r>
       <w:r>
         <w:rPr>
           <w:rStyle w:val="FootnoteReference"/>
         </w:rPr>
-        <w:footnoteReference w:id="68"/>
-      </w:r>
-    </w:p>
-    <w:p>
-      <w:pPr>
-        <w:pStyle w:val="Compact"/>
-        <w:numPr>
-          <w:numId w:val="1015"/>
+        <w:footnoteReference w:id="81"/>
+      </w:r>
+    </w:p>
+    <w:p>
+      <w:pPr>
+        <w:pStyle w:val="Compact"/>
+        <w:numPr>
+          <w:numId w:val="1017"/>
           <w:ilvl w:val="0"/>
         </w:numPr>
       </w:pPr>
@@ -2918,7 +3343,7 @@
       <w:pPr>
         <w:pStyle w:val="Compact"/>
         <w:numPr>
-          <w:numId w:val="1015"/>
+          <w:numId w:val="1017"/>
           <w:ilvl w:val="0"/>
         </w:numPr>
       </w:pPr>
@@ -2935,7 +3360,7 @@
       <w:pPr>
         <w:pStyle w:val="Compact"/>
         <w:numPr>
-          <w:numId w:val="1015"/>
+          <w:numId w:val="1017"/>
           <w:ilvl w:val="0"/>
         </w:numPr>
       </w:pPr>
@@ -2952,7 +3377,7 @@
       <w:pPr>
         <w:pStyle w:val="Compact"/>
         <w:numPr>
-          <w:numId w:val="1015"/>
+          <w:numId w:val="1017"/>
           <w:ilvl w:val="0"/>
         </w:numPr>
       </w:pPr>
@@ -2977,8 +3402,8 @@
       <w:pPr>
         <w:pStyle w:val="Heading2"/>
       </w:pPr>
-      <w:bookmarkStart w:id="69" w:name="communication"/>
-      <w:bookmarkEnd w:id="69"/>
+      <w:bookmarkStart w:id="82" w:name="communication"/>
+      <w:bookmarkEnd w:id="82"/>
       <w:r>
         <w:t xml:space="preserve">Communication and Messaging</w:t>
       </w:r>
@@ -2988,7 +3413,7 @@
         <w:pStyle w:val="FirstParagraph"/>
       </w:pPr>
       <w:r>
-        <w:t xml:space="preserve">The use of standard assessment information is an innovation that is being implemented between multiple people and organizations. For this reason, communication is crucially important. This communication includes both official written communication and training from MDHHS as well as informal communication between various individuals and organizations.</w:t>
+        <w:t xml:space="preserve">The use of standard assessment information is an innovation that is being implemented between multiple people and organizations. For this reason, communication is crucially important. This communication includes both official written communication and training from MDHHS-BHDDA as well as informal communication between various individuals and organizations.</w:t>
       </w:r>
     </w:p>
     <w:p>
@@ -2996,26 +3421,26 @@
         <w:pStyle w:val="BodyText"/>
       </w:pPr>
       <w:r>
-        <w:t xml:space="preserve">It is worth noting that, during the focus groups, respondents did not draw a clear line between the official messaging provided by MDHHS and the informal messaging communicated within their own organizations or teams. The issues with messaging noted here reflect individual perceptions rather than a comprehensive review of formal guidance to date.</w:t>
+        <w:t xml:space="preserve">It is worth noting that, during the focus groups, respondents did not draw a clear line between the official messaging provided by MDHHS-BHDDA and the informal messaging communicated within their own organizations or teams. The issues with messaging noted here reflect individual perceptions rather than a comprehensive review of formal guidance to date.</w:t>
       </w:r>
       <w:r>
         <w:rPr>
           <w:rStyle w:val="FootnoteReference"/>
         </w:rPr>
-        <w:footnoteReference w:id="70"/>
-      </w:r>
-      <w:r>
-        <w:t xml:space="preserve"> </w:t>
-      </w:r>
-      <w:r>
-        <w:t xml:space="preserve">Specific themes related to the ways in which people received and conveyed SIS messaging included:</w:t>
-      </w:r>
-    </w:p>
-    <w:p>
-      <w:pPr>
-        <w:pStyle w:val="Compact"/>
-        <w:numPr>
-          <w:numId w:val="1016"/>
+        <w:footnoteReference w:id="83"/>
+      </w:r>
+      <w:r>
+        <w:t xml:space="preserve"> </w:t>
+      </w:r>
+      <w:r>
+        <w:t xml:space="preserve">Specific themes related to the ways in which people received and conveyed this messaging included:</w:t>
+      </w:r>
+    </w:p>
+    <w:p>
+      <w:pPr>
+        <w:pStyle w:val="Compact"/>
+        <w:numPr>
+          <w:numId w:val="1018"/>
           <w:ilvl w:val="0"/>
         </w:numPr>
       </w:pPr>
@@ -3026,7 +3451,7 @@
         <w:t xml:space="preserve">Mandated requirement</w:t>
       </w:r>
       <w:r>
-        <w:t xml:space="preserve">: One of the most consistent messages identified by participants related to the SIS implementation was some variation of</w:t>
+        <w:t xml:space="preserve">: One of the most consistent messages identified by participants related to the SIS® implementation was some variation of</w:t>
       </w:r>
       <w:r>
         <w:t xml:space="preserve"> </w:t>
@@ -3038,14 +3463,29 @@
         <w:t xml:space="preserve">"The state’s making us do it."</w:t>
       </w:r>
       <w:r>
-        <w:t xml:space="preserve">. While requirements are needed in order to guide a change toward consistent practice around assessment, the communication of this as the primary reason for implementation underscores the need for more champions with a clearly defined message regarding the value of the innovation. Participants noted a lack of clarity related to whether the SIS was required, and the implications for individuals who decline to take the assessment.</w:t>
-      </w:r>
-    </w:p>
-    <w:p>
-      <w:pPr>
-        <w:pStyle w:val="Compact"/>
-        <w:numPr>
-          <w:numId w:val="1016"/>
+        <w:t xml:space="preserve">. While requirements are needed in order to guide a change toward consistent practice around assessment, the communication of this as the primary reason for implementation underscores the need for more champions with a clearly defined message regarding the value of the innovation (</w:t>
+      </w:r>
+      <w:r>
+        <w:rPr>
+          <w:i/>
+        </w:rPr>
+        <w:t xml:space="preserve">i.e. "This is why the state has prioritized this change...</w:t>
+      </w:r>
+      <w:r>
+        <w:t xml:space="preserve">). Participants also noted a lack of clarity related to whether the SIS® was required, and the implications for individuals who decline to take the assessment, despite guidance issued from MDHHS-BHDDA.</w:t>
+      </w:r>
+      <w:r>
+        <w:rPr>
+          <w:rStyle w:val="FootnoteReference"/>
+        </w:rPr>
+        <w:footnoteReference w:id="84"/>
+      </w:r>
+    </w:p>
+    <w:p>
+      <w:pPr>
+        <w:pStyle w:val="Compact"/>
+        <w:numPr>
+          <w:numId w:val="1018"/>
           <w:ilvl w:val="0"/>
         </w:numPr>
       </w:pPr>
@@ -3073,7 +3513,7 @@
         <w:t xml:space="preserve"> </w:t>
       </w:r>
       <w:r>
-        <w:t xml:space="preserve">as an intent of SIS implementation, though they noted various complexities with putting this into practice.</w:t>
+        <w:t xml:space="preserve">as an intent of SIS® implementation, though they noted various complexities with putting this into practice.</w:t>
       </w:r>
       <w:r>
         <w:br w:type="textWrapping"/>
@@ -3083,7 +3523,7 @@
       <w:pPr>
         <w:pStyle w:val="Compact"/>
         <w:numPr>
-          <w:numId w:val="1016"/>
+          <w:numId w:val="1018"/>
           <w:ilvl w:val="0"/>
         </w:numPr>
       </w:pPr>
@@ -3094,7 +3534,7 @@
         <w:t xml:space="preserve">Use to support equitable access to services</w:t>
       </w:r>
       <w:r>
-        <w:t xml:space="preserve">: Equity was one of the primary purposes identified as a rationale for . As noted in the</w:t>
+        <w:t xml:space="preserve">: Equity was one of the primary purposes identified as a rationale for implementing a standard assessment tool. As noted in the</w:t>
       </w:r>
       <w:r>
         <w:t xml:space="preserve"> </w:t>
@@ -3108,7 +3548,7 @@
         </w:r>
       </w:hyperlink>
       <w:r>
-        <w:t xml:space="preserve">, the interpretation of equity depends upon how it impacts one's individual experience. Accordingly, many participants stated that their initial exposure to the SIS tool had been accompanied by a fear that it would be used to decrease their access to services. As one parent put it:</w:t>
+        <w:t xml:space="preserve">, the interpretation of equity often depends upon how it impacts one's individual experience. Accordingly, many participants stated that their initial exposure to the SIS® tool had been accompanied by a fear that it would be used to decrease their access to services. As one parent put it:</w:t>
       </w:r>
       <w:r>
         <w:t xml:space="preserve"> </w:t>
@@ -3131,8 +3571,8 @@
       <w:pPr>
         <w:pStyle w:val="Heading2"/>
       </w:pPr>
-      <w:bookmarkStart w:id="71" w:name="aspects"/>
-      <w:bookmarkEnd w:id="71"/>
+      <w:bookmarkStart w:id="85" w:name="aspects"/>
+      <w:bookmarkEnd w:id="85"/>
       <w:r>
         <w:t xml:space="preserve">Aspects of the Assessment &amp; Data</w:t>
       </w:r>
@@ -3141,8 +3581,8 @@
       <w:pPr>
         <w:pStyle w:val="Heading3"/>
       </w:pPr>
-      <w:bookmarkStart w:id="72" w:name="facilitation"/>
-      <w:bookmarkEnd w:id="72"/>
+      <w:bookmarkStart w:id="86" w:name="facilitation"/>
+      <w:bookmarkEnd w:id="86"/>
       <w:r>
         <w:t xml:space="preserve">Facilitation</w:t>
       </w:r>
@@ -3152,13 +3592,13 @@
         <w:pStyle w:val="FirstParagraph"/>
       </w:pPr>
       <w:r>
-        <w:t xml:space="preserve">One of the primary experiences which impacts the implementation and interpretation of the SIS assessment data is the experience which they have had with facilitation of the assessment, or what has been communicated to them by others about this experience.</w:t>
+        <w:t xml:space="preserve">One of the primary experiences which impacts the implementation and interpretation of the SIS® assessment data is the experience which they have had with facilitation of the assessment, or what has been communicated to them by others about this experience.</w:t>
       </w:r>
       <w:r>
         <w:rPr>
           <w:rStyle w:val="FootnoteReference"/>
         </w:rPr>
-        <w:footnoteReference w:id="73"/>
+        <w:footnoteReference w:id="87"/>
       </w:r>
     </w:p>
     <w:p>
@@ -3166,7 +3606,7 @@
         <w:pStyle w:val="BodyText"/>
       </w:pPr>
       <w:r>
-        <w:t xml:space="preserve">240 survey respondents indicated that they had participated in a SIS assessment and remembered their experience. These individuals were asked to respond to several questions regarding that experience, and their responses are summarized in the chart below:</w:t>
+        <w:t xml:space="preserve">240 survey respondents indicated that they had participated in a SIS® assessment and remembered their experience. These individuals were asked to respond to several questions regarding that experience, and their responses are summarized in the chart below:</w:t>
       </w:r>
     </w:p>
     <w:p>
@@ -3174,7 +3614,7 @@
         <w:pStyle w:val="BodyText"/>
       </w:pPr>
       <w:r>
-        <w:t xml:space="preserve">Overall, people's experience of the facilitation of the SIS assessment appeared to be quite positive. The two areas which had less favorable responses had to do with the clarity of the assessment results and the contribution of the assessment process to their overall understanding of the individual being assessed.</w:t>
+        <w:t xml:space="preserve">Overall, people's experience of the facilitation of the assessment appeared to be quite positive. The two areas which had less favorable responses had to do with the clarity of the assessment results and the contribution of the assessment process to their overall understanding of the individual being assessed.</w:t>
       </w:r>
     </w:p>
     <w:p>
@@ -3182,17 +3622,17 @@
         <w:pStyle w:val="BodyText"/>
       </w:pPr>
       <w:r>
-        <w:t xml:space="preserve">That being said, it is worth noting that the majority of respondents who had participated in a SIS assessment indicated that the results of the assessment were clear and that they had a better understanding of the person being assessed as a result.</w:t>
+        <w:t xml:space="preserve">That being said, it is worth noting that even in these areas the majority of respondents who had participated in a SIS® assessment indicated that the results of the assessment were clear and that they had a better understanding of the person being assessed as a result.</w:t>
       </w:r>
     </w:p>
     <w:p>
       <w:pPr>
         <w:pStyle w:val="Heading3"/>
       </w:pPr>
-      <w:bookmarkStart w:id="74" w:name="sis_format"/>
-      <w:bookmarkEnd w:id="74"/>
-      <w:r>
-        <w:t xml:space="preserve">Format of the SIS tool</w:t>
+      <w:bookmarkStart w:id="88" w:name="sis_format"/>
+      <w:bookmarkEnd w:id="88"/>
+      <w:r>
+        <w:t xml:space="preserve">Format of the tool</w:t>
       </w:r>
     </w:p>
     <w:p>
@@ -3207,7 +3647,7 @@
       <w:pPr>
         <w:pStyle w:val="Compact"/>
         <w:numPr>
-          <w:numId w:val="1017"/>
+          <w:numId w:val="1019"/>
           <w:ilvl w:val="0"/>
         </w:numPr>
       </w:pPr>
@@ -3249,7 +3689,7 @@
       <w:pPr>
         <w:pStyle w:val="Compact"/>
         <w:numPr>
-          <w:numId w:val="1017"/>
+          <w:numId w:val="1019"/>
           <w:ilvl w:val="0"/>
         </w:numPr>
       </w:pPr>
@@ -3285,7 +3725,7 @@
       <w:pPr>
         <w:pStyle w:val="Compact"/>
         <w:numPr>
-          <w:numId w:val="1017"/>
+          <w:numId w:val="1019"/>
           <w:ilvl w:val="0"/>
         </w:numPr>
       </w:pPr>
@@ -3318,7 +3758,7 @@
       <w:pPr>
         <w:pStyle w:val="Compact"/>
         <w:numPr>
-          <w:numId w:val="1017"/>
+          <w:numId w:val="1019"/>
           <w:ilvl w:val="0"/>
         </w:numPr>
       </w:pPr>
@@ -3345,8 +3785,8 @@
       <w:pPr>
         <w:pStyle w:val="Heading3"/>
       </w:pPr>
-      <w:bookmarkStart w:id="75" w:name="response-burden"/>
-      <w:bookmarkEnd w:id="75"/>
+      <w:bookmarkStart w:id="89" w:name="burden"/>
+      <w:bookmarkEnd w:id="89"/>
       <w:r>
         <w:t xml:space="preserve">Response Burden</w:t>
       </w:r>
@@ -3356,14 +3796,14 @@
         <w:pStyle w:val="FirstParagraph"/>
       </w:pPr>
       <w:r>
-        <w:t xml:space="preserve">Participants indicated that the assessment was made challenging to complete based on the following factors:</w:t>
-      </w:r>
-    </w:p>
-    <w:p>
-      <w:pPr>
-        <w:pStyle w:val="Compact"/>
-        <w:numPr>
-          <w:numId w:val="1018"/>
+        <w:t xml:space="preserve">Participants indicated that the assessment was challenging to complete based on the following factors:</w:t>
+      </w:r>
+    </w:p>
+    <w:p>
+      <w:pPr>
+        <w:pStyle w:val="Compact"/>
+        <w:numPr>
+          <w:numId w:val="1020"/>
           <w:ilvl w:val="0"/>
         </w:numPr>
       </w:pPr>
@@ -3388,14 +3828,14 @@
         </w:r>
       </w:hyperlink>
       <w:r>
-        <w:t xml:space="preserve">, completion of individual assessments is a time-consuming process. The process includes not only the time period of the SIS assessment itself, but scheduling time, travel time for attendees, documentation time and additional work hours needed to supplement productivity requirements for supports coordinators.</w:t>
-      </w:r>
-    </w:p>
-    <w:p>
-      <w:pPr>
-        <w:pStyle w:val="Compact"/>
-        <w:numPr>
-          <w:numId w:val="1018"/>
+        <w:t xml:space="preserve">, completion of individual assessments is a time-consuming process. The process includes not only the time period of the assessment interview itself, but scheduling time, travel time for attendees, documentation time and additional work hours needed to supplement productivity requirements for supports coordinators.</w:t>
+      </w:r>
+    </w:p>
+    <w:p>
+      <w:pPr>
+        <w:pStyle w:val="Compact"/>
+        <w:numPr>
+          <w:numId w:val="1020"/>
           <w:ilvl w:val="0"/>
         </w:numPr>
       </w:pPr>
@@ -3406,7 +3846,7 @@
         <w:t xml:space="preserve">Duplication of items from other assessments</w:t>
       </w:r>
       <w:r>
-        <w:t xml:space="preserve">: The time invested in the assessment was compounded by the fact that many organizations have implemented the SIS assessment without eliminating duplicative questions from other assessments, which means that individuals and their families are often asked the same questions multiple times and that data related to their responses exists in both unstructured and structured formats which cannot be easily reconciled.</w:t>
+        <w:t xml:space="preserve">: The time invested in the assessment was compounded by the fact that many organizations have implemented the assessment without eliminating duplicative questions from other assessments, which means that individuals and their families are often asked the same questions multiple times and that data related to their responses exists in both unstructured and structured formats which cannot be easily reconciled.</w:t>
       </w:r>
     </w:p>
     <w:p>
@@ -3445,46 +3885,170 @@
       <w:pPr>
         <w:pStyle w:val="Heading2"/>
       </w:pPr>
-      <w:bookmarkStart w:id="76" w:name="time"/>
-      <w:bookmarkEnd w:id="76"/>
+      <w:bookmarkStart w:id="90" w:name="time"/>
+      <w:bookmarkEnd w:id="90"/>
       <w:r>
         <w:t xml:space="preserve">Timeline</w:t>
       </w:r>
     </w:p>
     <w:p>
       <w:pPr>
-        <w:pStyle w:val="Compact"/>
-        <w:numPr>
-          <w:numId w:val="1019"/>
-          <w:ilvl w:val="0"/>
-        </w:numPr>
-      </w:pPr>
-      <w:r>
-        <w:t xml:space="preserve">Required MDHHS timeline</w:t>
-      </w:r>
-    </w:p>
-    <w:p>
-      <w:pPr>
-        <w:pStyle w:val="Compact"/>
-        <w:numPr>
-          <w:numId w:val="1019"/>
-          <w:ilvl w:val="0"/>
-        </w:numPr>
-      </w:pPr>
-      <w:r>
-        <w:t xml:space="preserve">External timelines</w:t>
-      </w:r>
-    </w:p>
-    <w:p>
-      <w:pPr>
-        <w:pStyle w:val="Compact"/>
-        <w:numPr>
-          <w:numId w:val="1019"/>
-          <w:ilvl w:val="0"/>
-        </w:numPr>
-      </w:pPr>
-      <w:r>
-        <w:t xml:space="preserve">Interval for reassessment</w:t>
+        <w:pStyle w:val="FirstParagraph"/>
+      </w:pPr>
+      <w:r>
+        <w:t xml:space="preserve">It takes time to implement any change. As mentioned above, the SIS® tool was originally required in June of 2014 with a 3-year window for the completion of an initial assessment for all eligible individuals. This timeframe balances several factors needed for scaling up and implementing the tool:</w:t>
+      </w:r>
+    </w:p>
+    <w:p>
+      <w:pPr>
+        <w:pStyle w:val="BodyText"/>
+      </w:pPr>
+      <w:r>
+        <w:rPr>
+          <w:i/>
+        </w:rPr>
+        <w:t xml:space="preserve">Operational resources:</w:t>
+      </w:r>
+    </w:p>
+    <w:p>
+      <w:pPr>
+        <w:pStyle w:val="Compact"/>
+        <w:numPr>
+          <w:numId w:val="1021"/>
+          <w:ilvl w:val="0"/>
+        </w:numPr>
+      </w:pPr>
+      <w:r>
+        <w:t xml:space="preserve">time and resources needed to train and hire assessors</w:t>
+      </w:r>
+    </w:p>
+    <w:p>
+      <w:pPr>
+        <w:pStyle w:val="Compact"/>
+        <w:numPr>
+          <w:numId w:val="1021"/>
+          <w:ilvl w:val="0"/>
+        </w:numPr>
+      </w:pPr>
+      <w:hyperlink w:anchor="burden">
+        <w:r>
+          <w:rPr>
+            <w:rStyle w:val="Hyperlink"/>
+          </w:rPr>
+          <w:t xml:space="preserve">time needed to schedule and complete assessments</w:t>
+        </w:r>
+      </w:hyperlink>
+    </w:p>
+    <w:p>
+      <w:pPr>
+        <w:pStyle w:val="FirstParagraph"/>
+      </w:pPr>
+      <w:r>
+        <w:rPr>
+          <w:i/>
+        </w:rPr>
+        <w:t xml:space="preserve">Population-level needs:</w:t>
+      </w:r>
+    </w:p>
+    <w:p>
+      <w:pPr>
+        <w:pStyle w:val="Compact"/>
+        <w:numPr>
+          <w:numId w:val="1022"/>
+          <w:ilvl w:val="0"/>
+        </w:numPr>
+      </w:pPr>
+      <w:r>
+        <w:t xml:space="preserve">Ongoing commitment to</w:t>
+      </w:r>
+      <w:r>
+        <w:t xml:space="preserve"> </w:t>
+      </w:r>
+      <w:hyperlink w:anchor="access">
+        <w:r>
+          <w:rPr>
+            <w:rStyle w:val="Hyperlink"/>
+          </w:rPr>
+          <w:t xml:space="preserve">equitable access to services</w:t>
+        </w:r>
+      </w:hyperlink>
+    </w:p>
+    <w:p>
+      <w:pPr>
+        <w:pStyle w:val="Compact"/>
+        <w:numPr>
+          <w:numId w:val="1022"/>
+          <w:ilvl w:val="0"/>
+        </w:numPr>
+      </w:pPr>
+      <w:r>
+        <w:t xml:space="preserve">External timelines for projects which</w:t>
+      </w:r>
+      <w:r>
+        <w:t xml:space="preserve"> </w:t>
+      </w:r>
+      <w:hyperlink w:anchor="fed_reqs">
+        <w:r>
+          <w:rPr>
+            <w:rStyle w:val="Hyperlink"/>
+          </w:rPr>
+          <w:t xml:space="preserve">require use of data related to needs</w:t>
+        </w:r>
+      </w:hyperlink>
+    </w:p>
+    <w:p>
+      <w:pPr>
+        <w:pStyle w:val="Compact"/>
+        <w:numPr>
+          <w:numId w:val="1022"/>
+          <w:ilvl w:val="0"/>
+        </w:numPr>
+      </w:pPr>
+      <w:r>
+        <w:t xml:space="preserve">Usefulness of the tool at a population level requires completion of current assessments for a representative portion of the population</w:t>
+      </w:r>
+    </w:p>
+    <w:p>
+      <w:pPr>
+        <w:pStyle w:val="FirstParagraph"/>
+      </w:pPr>
+      <w:r>
+        <w:rPr>
+          <w:i/>
+        </w:rPr>
+        <w:t xml:space="preserve">Relevance of the tool for PCP:</w:t>
+      </w:r>
+    </w:p>
+    <w:p>
+      <w:pPr>
+        <w:pStyle w:val="Compact"/>
+        <w:numPr>
+          <w:numId w:val="1023"/>
+          <w:ilvl w:val="0"/>
+        </w:numPr>
+      </w:pPr>
+      <w:r>
+        <w:t xml:space="preserve">Interval for reassessment relative to IPOS renewal</w:t>
+      </w:r>
+    </w:p>
+    <w:p>
+      <w:pPr>
+        <w:pStyle w:val="Compact"/>
+        <w:numPr>
+          <w:numId w:val="1023"/>
+          <w:ilvl w:val="0"/>
+        </w:numPr>
+      </w:pPr>
+      <w:r>
+        <w:t xml:space="preserve">Validity of assessment results over time</w:t>
+      </w:r>
+    </w:p>
+    <w:p>
+      <w:pPr>
+        <w:pStyle w:val="FirstParagraph"/>
+      </w:pPr>
+      <w:r>
+        <w:t xml:space="preserve">Providers consistently noted the current operational challenges related to meeting the required deadline, and voiced a hope that the information would be put to meaningful use:</w:t>
       </w:r>
     </w:p>
     <w:p>
@@ -3509,10 +4073,10 @@
       <w:pPr>
         <w:pStyle w:val="Heading2"/>
       </w:pPr>
-      <w:bookmarkStart w:id="77" w:name="groups"/>
-      <w:bookmarkEnd w:id="77"/>
-      <w:r>
-        <w:t xml:space="preserve">Relationships Between Groups</w:t>
+      <w:bookmarkStart w:id="91" w:name="groups"/>
+      <w:bookmarkEnd w:id="91"/>
+      <w:r>
+        <w:t xml:space="preserve">Collaboration Between Groups</w:t>
       </w:r>
     </w:p>
     <w:p>
@@ -3520,7 +4084,49 @@
         <w:pStyle w:val="FirstParagraph"/>
       </w:pPr>
       <w:r>
-        <w:t xml:space="preserve">Perception of assessment as indicating lack of trust in supports coordinators</w:t>
+        <w:t xml:space="preserve">One of the most helpful aspects of the focus groups was that they brought individuals who may use the data from multiple vantage points into the same room together. As</w:t>
+      </w:r>
+      <w:r>
+        <w:t xml:space="preserve"> </w:t>
+      </w:r>
+      <w:hyperlink w:anchor="roles">
+        <w:r>
+          <w:rPr>
+            <w:rStyle w:val="Hyperlink"/>
+          </w:rPr>
+          <w:t xml:space="preserve">mentioned earlier</w:t>
+        </w:r>
+      </w:hyperlink>
+      <w:r>
+        <w:t xml:space="preserve">, different people experience this information differently depending on the role they have in the behavioral health system. This has important implications when it comes to implementing a broad-ranging change such as the use of standardized assessment data for the I/DD population.</w:t>
+      </w:r>
+    </w:p>
+    <w:p>
+      <w:pPr>
+        <w:pStyle w:val="BodyText"/>
+      </w:pPr>
+      <w:r>
+        <w:t xml:space="preserve">While there are notable exceptions, people often choose to interact with others who have similar interests and values.</w:t>
+      </w:r>
+      <w:r>
+        <w:rPr>
+          <w:rStyle w:val="FootnoteReference"/>
+        </w:rPr>
+        <w:footnoteReference w:id="92"/>
+      </w:r>
+      <w:r>
+        <w:t xml:space="preserve"> </w:t>
+      </w:r>
+      <w:r>
+        <w:t xml:space="preserve">It is often easier to interact with individuals with shared perspectives because they share a language and one can assume a similar set of goals. Truly diffusing a change across the broader system, however, requires engaging different groups and perspectives to introduce new ideas. Without this productive exchange, it is easy for groups of people to become siloed and for the change process to stagnate.</w:t>
+      </w:r>
+    </w:p>
+    <w:p>
+      <w:pPr>
+        <w:pStyle w:val="BodyText"/>
+      </w:pPr>
+      <w:r>
+        <w:t xml:space="preserve">It can also lead to different perceptions regarding the purpose for a change. One example which was raised multiple times during focus groups was the perception by supports coordinators that the standardized assessment indicated a lack of trust in their current assessments.</w:t>
       </w:r>
     </w:p>
     <w:p>
@@ -3531,7 +4137,32 @@
         <w:rPr>
           <w:i/>
         </w:rPr>
-        <w:t xml:space="preserve">"Difficult to explain to my consumers when they’ve already had an assessment with me. Explained that everyone is doing this, your name just happened to be pulled"</w:t>
+        <w:t xml:space="preserve">"I feel like the SIS is coming behind me saying Oh, you missed a step. You weren’t thorough enough, so we’re going to give a stronger intensity scale of need."</w:t>
+      </w:r>
+    </w:p>
+    <w:p>
+      <w:pPr>
+        <w:pStyle w:val="FirstParagraph"/>
+      </w:pPr>
+      <w:r>
+        <w:t xml:space="preserve">From a skilled supports coordinator's point of view, the system-wide value of having a minimum standard of assessment may not be immediately clear. However, when supports coordinators heard the usefulness of the data to other stakeholders (</w:t>
+      </w:r>
+      <w:r>
+        <w:rPr>
+          <w:i/>
+        </w:rPr>
+        <w:t xml:space="preserve">e.g. for consistent communication of needs, to inform new supports coordinators, or to support a standard of care</w:t>
+      </w:r>
+      <w:r>
+        <w:t xml:space="preserve">), they voiced a new appreciation of the value of the information.</w:t>
+      </w:r>
+    </w:p>
+    <w:p>
+      <w:pPr>
+        <w:pStyle w:val="BodyText"/>
+      </w:pPr>
+      <w:r>
+        <w:t xml:space="preserve">Continuing to engage a diverse set of stakeholders, from individuals with I/DD to policymakers, regarding the practical implementation of this and other related information will be critical to promoting trust while pursuing positive change. This will require transparency in engaging challenging and often divisive topics to achieve commonly agreed-upon goals.</w:t>
       </w:r>
     </w:p>
     <w:p>
@@ -3545,8 +4176,8 @@
       <w:pPr>
         <w:pStyle w:val="Heading1"/>
       </w:pPr>
-      <w:bookmarkStart w:id="78" w:name="supplements"/>
-      <w:bookmarkEnd w:id="78"/>
+      <w:bookmarkStart w:id="93" w:name="supplements"/>
+      <w:bookmarkEnd w:id="93"/>
       <w:r>
         <w:t xml:space="preserve">Supplements</w:t>
       </w:r>
@@ -3555,8 +4186,8 @@
       <w:pPr>
         <w:pStyle w:val="Heading2"/>
       </w:pPr>
-      <w:bookmarkStart w:id="79" w:name="surveyitems"/>
-      <w:bookmarkEnd w:id="79"/>
+      <w:bookmarkStart w:id="94" w:name="surveyitems"/>
+      <w:bookmarkEnd w:id="94"/>
       <w:r>
         <w:t xml:space="preserve">Survey Items</w:t>
       </w:r>
@@ -3580,8 +4211,8 @@
       <w:pPr>
         <w:pStyle w:val="Heading2"/>
       </w:pPr>
-      <w:bookmarkStart w:id="80" w:name="focuscomments"/>
-      <w:bookmarkEnd w:id="80"/>
+      <w:bookmarkStart w:id="95" w:name="focuscomments"/>
+      <w:bookmarkEnd w:id="95"/>
       <w:r>
         <w:t xml:space="preserve">Focus Group Comments</w:t>
       </w:r>
@@ -3591,7 +4222,7 @@
         <w:pStyle w:val="FirstParagraph"/>
       </w:pPr>
       <w:r>
-        <w:t xml:space="preserve">The searchable table below includes all comments captured in notes during the focus group sessions. These have been grouped together and classified by themes and by the type of usage they relate to. In certain cases, quotes are paraphrased based on what could be captured by the notetaker during the session. Some comments may not have been captured due to the pace of the conversation during portions of the focus groups.</w:t>
+        <w:t xml:space="preserve">The searchable table below includes all comments captured in notes during the focus group sessions. These have been grouped together and classified by themes and by the type of usage they relate to. In certain cases, quotes are paraphrased based on what could be captured by the note-taker during the session. Some comments may not have been captured due to the pace of the conversation during portions of the focus groups.</w:t>
       </w:r>
     </w:p>
     <w:sectPr/>
@@ -3615,7 +4246,7 @@
       </w:r>
     </w:p>
   </w:footnote>
-  <w:footnote w:id="27">
+  <w:footnote w:id="25">
     <w:p>
       <w:pPr>
         <w:pStyle w:val="FootnoteText"/>
@@ -3630,11 +4261,20 @@
         <w:t xml:space="preserve"> </w:t>
       </w:r>
       <w:r>
-        <w:t xml:space="preserve">The list of potential uses of the data which were included as response options in the survey questions were originally identified by practitioners in the field and subsequently reviewed by MDHHS</w:t>
+        <w:t xml:space="preserve">The attendance by site was as follows:</w:t>
+      </w:r>
+      <w:r>
+        <w:t xml:space="preserve"> </w:t>
+      </w:r>
+      <w:r>
+        <w:rPr>
+          <w:i/>
+        </w:rPr>
+        <w:t xml:space="preserve">Detroit = 18, Kalamazoo = 20, Mount Pleasant = 17, Petoskey = 3, Self-Determination Conference = 75</w:t>
       </w:r>
     </w:p>
   </w:footnote>
-  <w:footnote w:id="32">
+  <w:footnote w:id="26">
     <w:p>
       <w:pPr>
         <w:pStyle w:val="FootnoteText"/>
@@ -3649,7 +4289,26 @@
         <w:t xml:space="preserve"> </w:t>
       </w:r>
       <w:r>
-        <w:t xml:space="preserve">The labels in the chart shown here are summaries of the text of the question from the survey. To see a more detailed explanation of each, you can hover above the chart or look up the related explanation in the appendix.</w:t>
+        <w:t xml:space="preserve">While people from multiple roles and areas across the system were in attendance, there was a relatively low turn-out for individuals served and their family members. As the focus groups were intended to be the primary means of gathering personal feedback from persons served and their families, in lieu of the more formal survey, there is substantial value in continuing to engage people receiving services in discussions related to the uses of assessment data.</w:t>
+      </w:r>
+    </w:p>
+  </w:footnote>
+  <w:footnote w:id="29">
+    <w:p>
+      <w:pPr>
+        <w:pStyle w:val="FootnoteText"/>
+      </w:pPr>
+      <w:r>
+        <w:rPr>
+          <w:rStyle w:val="FootnoteReference"/>
+        </w:rPr>
+        <w:footnoteRef/>
+      </w:r>
+      <w:r>
+        <w:t xml:space="preserve"> </w:t>
+      </w:r>
+      <w:r>
+        <w:t xml:space="preserve">The list of potential uses of the data which were included as response options in the survey questions were originally identified by practitioners in the field and subsequently reviewed by MDHHS-BHDDA</w:t>
       </w:r>
     </w:p>
   </w:footnote>
@@ -3668,6 +4327,25 @@
         <w:t xml:space="preserve"> </w:t>
       </w:r>
       <w:r>
+        <w:t xml:space="preserve">The labels in the chart shown here are summaries of the text of the question from the survey. To see a more detailed explanation of each, you can hover above the chart or look up the related explanation in the appendix.</w:t>
+      </w:r>
+    </w:p>
+  </w:footnote>
+  <w:footnote w:id="36">
+    <w:p>
+      <w:pPr>
+        <w:pStyle w:val="FootnoteText"/>
+      </w:pPr>
+      <w:r>
+        <w:rPr>
+          <w:rStyle w:val="FootnoteReference"/>
+        </w:rPr>
+        <w:footnoteRef/>
+      </w:r>
+      <w:r>
+        <w:t xml:space="preserve"> </w:t>
+      </w:r>
+      <w:r>
         <w:t xml:space="preserve">While the survey clearly asked respondents "How could the data from the SIS® assessment</w:t>
       </w:r>
       <w:r>
@@ -3684,7 +4362,7 @@
       </w:r>
     </w:p>
   </w:footnote>
-  <w:footnote w:id="38">
+  <w:footnote w:id="40">
     <w:p>
       <w:pPr>
         <w:pStyle w:val="FootnoteText"/>
@@ -3703,7 +4381,7 @@
       </w:r>
     </w:p>
   </w:footnote>
-  <w:footnote w:id="68">
+  <w:footnote w:id="60">
     <w:p>
       <w:pPr>
         <w:pStyle w:val="FootnoteText"/>
@@ -3718,6 +4396,84 @@
         <w:t xml:space="preserve"> </w:t>
       </w:r>
       <w:r>
+        <w:t xml:space="preserve">Of particular relevance here is the work of the economist Elinor Ostrom, whose work providing practical pointers for managing common resources, such as:</w:t>
+      </w:r>
+      <w:r>
+        <w:t xml:space="preserve"> </w:t>
+      </w:r>
+      <w:r>
+        <w:rPr>
+          <w:i/>
+        </w:rPr>
+        <w:t xml:space="preserve">(a) defining clear group boundaries, (b) matching rules governing use of common goods to specific needs and conditions, (c) making sure that those affected by the rules can participate in modifying them where possible, (d) developing a system which allows community members to monitoring other members' behavior, (e) providing accessible, low-cost means for resolving disputes</w:t>
+      </w:r>
+      <w:r>
+        <w:t xml:space="preserve">.</w:t>
+      </w:r>
+    </w:p>
+  </w:footnote>
+  <w:footnote w:id="62">
+    <w:p>
+      <w:pPr>
+        <w:pStyle w:val="FootnoteText"/>
+      </w:pPr>
+      <w:r>
+        <w:rPr>
+          <w:rStyle w:val="FootnoteReference"/>
+        </w:rPr>
+        <w:footnoteRef/>
+      </w:r>
+      <w:r>
+        <w:t xml:space="preserve"> </w:t>
+      </w:r>
+      <w:r>
+        <w:t xml:space="preserve">See, for instance:</w:t>
+      </w:r>
+      <w:r>
+        <w:t xml:space="preserve"> </w:t>
+      </w:r>
+      <w:r>
+        <w:rPr>
+          <w:i/>
+        </w:rPr>
+        <w:t xml:space="preserve">Vickery KD, Sauser K, Davis MM. Policy responses to demand for health care access: from the individual to the population. JAMA. 2013;309:665-666.</w:t>
+      </w:r>
+    </w:p>
+  </w:footnote>
+  <w:footnote w:id="79">
+    <w:p>
+      <w:pPr>
+        <w:pStyle w:val="FootnoteText"/>
+      </w:pPr>
+      <w:r>
+        <w:rPr>
+          <w:rStyle w:val="FootnoteReference"/>
+        </w:rPr>
+        <w:footnoteRef/>
+      </w:r>
+      <w:r>
+        <w:t xml:space="preserve"> </w:t>
+      </w:r>
+      <w:r>
+        <w:t xml:space="preserve">Renwick, T. (2015, October 22). Inappropriate Use of Assessments and Screening Tools (Letter to PIHP Executive Directors).</w:t>
+      </w:r>
+    </w:p>
+  </w:footnote>
+  <w:footnote w:id="81">
+    <w:p>
+      <w:pPr>
+        <w:pStyle w:val="FootnoteText"/>
+      </w:pPr>
+      <w:r>
+        <w:rPr>
+          <w:rStyle w:val="FootnoteReference"/>
+        </w:rPr>
+        <w:footnoteRef/>
+      </w:r>
+      <w:r>
+        <w:t xml:space="preserve"> </w:t>
+      </w:r>
+      <w:r>
         <w:t xml:space="preserve">These factors are adapted from work in the diffusion of innovations. For more information see:</w:t>
       </w:r>
       <w:r>
@@ -3731,7 +4487,7 @@
       </w:r>
     </w:p>
   </w:footnote>
-  <w:footnote w:id="70">
+  <w:footnote w:id="83">
     <w:p>
       <w:pPr>
         <w:pStyle w:val="FootnoteText"/>
@@ -3765,7 +4521,7 @@
       </w:r>
     </w:p>
   </w:footnote>
-  <w:footnote w:id="73">
+  <w:footnote w:id="84">
     <w:p>
       <w:pPr>
         <w:pStyle w:val="FootnoteText"/>
@@ -3780,7 +4536,78 @@
         <w:t xml:space="preserve"> </w:t>
       </w:r>
       <w:r>
+        <w:t xml:space="preserve">See, for instance: Renwick, T. (2015, April 13). Michigan Supports Intensity Scale (SIS) Implementation (Letter to PIHP Executive Directors). This letter clarified that</w:t>
+      </w:r>
+      <w:r>
+        <w:t xml:space="preserve"> </w:t>
+      </w:r>
+      <w:r>
+        <w:rPr>
+          <w:i/>
+        </w:rPr>
+        <w:t xml:space="preserve">"as with all assessments, the SIS is voluntary... Supports and services cannot be denied, reduced or discontinued if a consumer and/or the guardian refuse to cooperate with the assessment process."</w:t>
+      </w:r>
+    </w:p>
+  </w:footnote>
+  <w:footnote w:id="87">
+    <w:p>
+      <w:pPr>
+        <w:pStyle w:val="FootnoteText"/>
+      </w:pPr>
+      <w:r>
+        <w:rPr>
+          <w:rStyle w:val="FootnoteReference"/>
+        </w:rPr>
+        <w:footnoteRef/>
+      </w:r>
+      <w:r>
+        <w:t xml:space="preserve"> </w:t>
+      </w:r>
+      <w:r>
         <w:t xml:space="preserve">Please note that the focus of this paper treats the process of the assessment only to the extent that it impacts the interpretation of the resulting dataset or the willingness of the broader system to use the data. This is not an evaluation of the content of training about how the tool should be implemented, but a summary of feedback from stakeholders about how they have experienced it.</w:t>
+      </w:r>
+    </w:p>
+  </w:footnote>
+  <w:footnote w:id="92">
+    <w:p>
+      <w:pPr>
+        <w:pStyle w:val="FootnoteText"/>
+      </w:pPr>
+      <w:r>
+        <w:rPr>
+          <w:rStyle w:val="FootnoteReference"/>
+        </w:rPr>
+        <w:footnoteRef/>
+      </w:r>
+      <w:r>
+        <w:t xml:space="preserve"> </w:t>
+      </w:r>
+      <w:r>
+        <w:t xml:space="preserve">In research, these interactions are referred to as</w:t>
+      </w:r>
+      <w:r>
+        <w:t xml:space="preserve"> </w:t>
+      </w:r>
+      <w:r>
+        <w:rPr>
+          <w:i/>
+        </w:rPr>
+        <w:t xml:space="preserve">homophilous</w:t>
+      </w:r>
+      <w:r>
+        <w:t xml:space="preserve">, while those with different groups are called</w:t>
+      </w:r>
+      <w:r>
+        <w:t xml:space="preserve"> </w:t>
+      </w:r>
+      <w:r>
+        <w:rPr>
+          <w:i/>
+        </w:rPr>
+        <w:t xml:space="preserve">heterophilous</w:t>
+      </w:r>
+      <w:r>
+        <w:t xml:space="preserve">. See: Rogers, Everett (2003). Diffusion of Innovations, 5th Edition. Simon and Schuster. p. 18</w:t>
       </w:r>
     </w:p>
   </w:footnote>
@@ -3871,7 +4698,7 @@
     </w:lvl>
   </w:abstractNum>
   <w:abstractNum w:abstractNumId="990">
-    <w:nsid w:val="21507aa0"/>
+    <w:nsid w:val="b25ac950"/>
     <w:multiLevelType w:val="multilevel"/>
     <w:lvl w:ilvl="0">
       <w:numFmt w:val="bullet"/>
@@ -3952,7 +4779,7 @@
     </w:lvl>
   </w:abstractNum>
   <w:abstractNum w:abstractNumId="991">
-    <w:nsid w:val="c8815e26"/>
+    <w:nsid w:val="571618a3"/>
     <w:multiLevelType w:val="multilevel"/>
     <w:lvl w:ilvl="0">
       <w:numFmt w:val="bullet"/>
@@ -4033,7 +4860,7 @@
     </w:lvl>
   </w:abstractNum>
   <w:abstractNum w:abstractNumId="99411">
-    <w:nsid w:val="86fde103"/>
+    <w:nsid w:val="9ef6eeab"/>
     <w:multiLevelType w:val="multilevel"/>
     <w:lvl w:ilvl="0">
       <w:start w:val="1"/>
@@ -4202,6 +5029,18 @@
     <w:abstractNumId w:val="991"/>
   </w:num>
   <w:num w:numId="1019">
+    <w:abstractNumId w:val="991"/>
+  </w:num>
+  <w:num w:numId="1020">
+    <w:abstractNumId w:val="991"/>
+  </w:num>
+  <w:num w:numId="1021">
+    <w:abstractNumId w:val="991"/>
+  </w:num>
+  <w:num w:numId="1022">
+    <w:abstractNumId w:val="991"/>
+  </w:num>
+  <w:num w:numId="1023">
     <w:abstractNumId w:val="991"/>
   </w:num>
 </w:numbering>

</xml_diff>

<commit_message>
Make MDHHS changes, add logos, etc.
</commit_message>
<xml_diff>
--- a/survey_analysis.docx
+++ b/survey_analysis.docx
@@ -183,7 +183,7 @@
         </w:r>
       </w:hyperlink>
       <w:r>
-        <w:t xml:space="preserve">, including statewide focus groups, respondents to an online survey, and review by the Michigan Department of Health and Human Services (MDHHS-BHDDA).</w:t>
+        <w:t xml:space="preserve">, including statewide focus groups, respondents to an online survey, and review by the Michigan Department of Health and Human Services Behavioral Health and Developmental Disabilities Administration (MDHHS-BHDDA).</w:t>
       </w:r>
     </w:p>
     <w:p>
@@ -334,7 +334,7 @@
         <w:pStyle w:val="FirstParagraph"/>
       </w:pPr>
       <w:r>
-        <w:t xml:space="preserve">While the specific application of the data should not engage in any of the</w:t>
+        <w:t xml:space="preserve">While the specific application of the data should not fall into any of the</w:t>
       </w:r>
       <w:r>
         <w:t xml:space="preserve"> </w:t>
@@ -344,14 +344,23 @@
           <w:rPr>
             <w:rStyle w:val="Hyperlink"/>
           </w:rPr>
-          <w:t xml:space="preserve">ways in which SIS® data cannot be used</w:t>
+          <w:t xml:space="preserve">specific ways in which SIS® data cannot be used</w:t>
         </w:r>
       </w:hyperlink>
       <w:r>
         <w:t xml:space="preserve"> </w:t>
       </w:r>
       <w:r>
-        <w:t xml:space="preserve">which MDHHS-BHDDA has issued guidance on, the state endorses the use of assessment data to inform these areas.</w:t>
+        <w:t xml:space="preserve">(</w:t>
+      </w:r>
+      <w:r>
+        <w:rPr>
+          <w:i/>
+        </w:rPr>
+        <w:t xml:space="preserve">identified by MDHHS-BHDDA in published guidance</w:t>
+      </w:r>
+      <w:r>
+        <w:t xml:space="preserve">) the department endorses the use of assessment data to inform each of the areas outlined here.</w:t>
       </w:r>
     </w:p>
     <w:p>
@@ -568,15 +577,7 @@
         <w:t xml:space="preserve"> </w:t>
       </w:r>
       <w:r>
-        <w:t xml:space="preserve">was captured in notes taken during the groups and subsequently grouped into related themes to inform this paper.</w:t>
-      </w:r>
-    </w:p>
-    <w:p>
-      <w:pPr>
-        <w:pStyle w:val="BodyText"/>
-      </w:pPr>
-      <w:r>
-        <w:t xml:space="preserve">Participants in the Winter 2017 Self Determination Conference were also engaged in a focus group session and their responses are included here as well.</w:t>
+        <w:t xml:space="preserve">was captured in notes taken during the groups and subsequently grouped into related themes to inform this paper. Participants in the Winter 2017 Self Determination Conference were also engaged in a focus group session and their responses are included here as well.</w:t>
       </w:r>
     </w:p>
     <w:p>
@@ -624,29 +625,14 @@
           <w:rPr>
             <w:rStyle w:val="Hyperlink"/>
           </w:rPr>
-          <w:t xml:space="preserve">A survey</w:t>
+          <w:t xml:space="preserve">An electronic survey</w:t>
         </w:r>
       </w:hyperlink>
       <w:r>
         <w:t xml:space="preserve"> </w:t>
       </w:r>
       <w:r>
-        <w:t xml:space="preserve">was developed using</w:t>
-      </w:r>
-      <w:r>
-        <w:t xml:space="preserve"> </w:t>
-      </w:r>
-      <w:r>
-        <w:rPr>
-          <w:i/>
-        </w:rPr>
-        <w:t xml:space="preserve">Survey Monkey</w:t>
-      </w:r>
-      <w:r>
-        <w:t xml:space="preserve"> </w:t>
-      </w:r>
-      <w:r>
-        <w:t xml:space="preserve">and sent by MDHHS-BHDDA staff via e-mail to each of the following groups on February 1, 2017:</w:t>
+        <w:t xml:space="preserve">was developed and sent by MDHHS-BHDDA staff via e-mail to each of the following groups on February 1, 2017:</w:t>
       </w:r>
     </w:p>
     <w:p>
@@ -752,15 +738,7 @@
         <w:pStyle w:val="BodyText"/>
       </w:pPr>
       <w:r>
-        <w:t xml:space="preserve">Since Supports Coordinators are a crucial part of helping to translate an individual's assessed needs into a dialogue to inform person-centered planning and eventually authorizations for services, it is encouraging to have such a strong response in this area.</w:t>
-      </w:r>
-    </w:p>
-    <w:p>
-      <w:pPr>
-        <w:pStyle w:val="BodyText"/>
-      </w:pPr>
-      <w:r>
-        <w:t xml:space="preserve">The high response rate of program directors (n = 68) is also encouraging, especially with regards to potential use of the assessment data to</w:t>
+        <w:t xml:space="preserve">Since Supports Coordinators are a crucial part of helping to translate an individual's assessed needs into a dialogue to inform person-centered planning and eventually authorizations for services, it is encouraging to have such a strong response in this area. The high response rate of program directors (n = 68) is also encouraging, especially with regards to potential use of the assessment data to</w:t>
       </w:r>
       <w:r>
         <w:t xml:space="preserve"> </w:t>
@@ -795,7 +773,7 @@
         <w:pStyle w:val="FirstParagraph"/>
       </w:pPr>
       <w:r>
-        <w:t xml:space="preserve">The contents of this report have also been reviewed by key staff members within MDHHS-BHDDA administration and approved for distribution.</w:t>
+        <w:t xml:space="preserve">The contents of this report have also been reviewed by key staff members within the MDHHS-BHDDA administration and approved for distribution.</w:t>
       </w:r>
     </w:p>
     <w:p>
@@ -1321,7 +1299,7 @@
         <w:pStyle w:val="BodyText"/>
       </w:pPr>
       <w:r>
-        <w:t xml:space="preserve">Here we see that greater than 60% of supports coordinators responding to the survey use the SIS either</w:t>
+        <w:t xml:space="preserve">Here we see that over 60% of supports coordinators responding to the survey use the SIS® either</w:t>
       </w:r>
       <w:r>
         <w:t xml:space="preserve"> </w:t>
@@ -1359,7 +1337,7 @@
         <w:pStyle w:val="BodyText"/>
       </w:pPr>
       <w:r>
-        <w:t xml:space="preserve">If one thinks of those who already using the assessment in the PCP process (i.e. those responding</w:t>
+        <w:t xml:space="preserve">If one thinks of supports coordinators who are already using the assessment in the PCP process (i.e. those responding</w:t>
       </w:r>
       <w:r>
         <w:t xml:space="preserve"> </w:t>
@@ -1437,7 +1415,7 @@
         <w:pStyle w:val="FirstParagraph"/>
       </w:pPr>
       <w:r>
-        <w:t xml:space="preserve">A number of helpful considerations were identified by focus group attendees during their dialogues. These themes are summarized below.</w:t>
+        <w:t xml:space="preserve">A number of helpful considerations related to this use of the data were identified by focus group attendees during their dialogues. These themes are summarized below.</w:t>
       </w:r>
     </w:p>
     <w:p>
@@ -1481,7 +1459,25 @@
         <w:t xml:space="preserve">Summarizes relevant results</w:t>
       </w:r>
       <w:r>
-        <w:t xml:space="preserve">: Distills information from the assessment which is relevant to the individual person, rather than merely providing an abstract score (too little information) a list of all question responses (too much information).</w:t>
+        <w:t xml:space="preserve">: Distills information from the assessment which is relevant to the individual person, rather than merely providing an abstract score (</w:t>
+      </w:r>
+      <w:r>
+        <w:rPr>
+          <w:i/>
+        </w:rPr>
+        <w:t xml:space="preserve">too little information</w:t>
+      </w:r>
+      <w:r>
+        <w:t xml:space="preserve">) or a list of all question responses (</w:t>
+      </w:r>
+      <w:r>
+        <w:rPr>
+          <w:i/>
+        </w:rPr>
+        <w:t xml:space="preserve">too much information</w:t>
+      </w:r>
+      <w:r>
+        <w:t xml:space="preserve">).</w:t>
       </w:r>
     </w:p>
     <w:p>
@@ -1886,7 +1882,7 @@
         <w:pStyle w:val="FirstParagraph"/>
       </w:pPr>
       <w:r>
-        <w:t xml:space="preserve">Tailoring services to the needs of a specific individual is a hallmark of person-centered planning, but there is an additional level of complexity required to support the design of provider networks to meet the precise needs of the populations they serve. Assessment data from the SIS® has been identified as having potential applications for the following activities related to provider network management:</w:t>
+        <w:t xml:space="preserve">Tailoring services to the needs of a specific individual is a hallmark of person-centered planning, but there is an additional level of complexity required to support the design of provider networks to meet the precise needs of the populations they serve. Assessment data from the SIS® has been identified as having potential applications for the following activities related to benefit management:</w:t>
       </w:r>
     </w:p>
     <w:p>
@@ -1949,7 +1945,7 @@
         </w:numPr>
       </w:pPr>
       <w:r>
-        <w:t xml:space="preserve">Provide consistent guidance to service providers related to the scope, duration and intensity of services authorized by the IPOS.</w:t>
+        <w:t xml:space="preserve">Provide consistently-formatted guidance to service providers related to the scope, duration and intensity of services authorized by the IPOS.</w:t>
       </w:r>
     </w:p>
     <w:p>
@@ -2264,22 +2260,7 @@
         <w:rPr>
           <w:i/>
         </w:rPr>
-        <w:t xml:space="preserve">"People ask,</w:t>
-      </w:r>
-      <w:r>
-        <w:t xml:space="preserve"> </w:t>
-      </w:r>
-      <w:r>
-        <w:t xml:space="preserve">How might that help me?</w:t>
-      </w:r>
-      <w:r>
-        <w:t xml:space="preserve"> </w:t>
-      </w:r>
-      <w:r>
-        <w:rPr>
-          <w:i/>
-        </w:rPr>
-        <w:t xml:space="preserve">with questions related to job services, for example, when there are no services available"</w:t>
+        <w:t xml:space="preserve">"People ask, 'How might that help me?' with questions related to job services, for example, when there are no services available"</w:t>
       </w:r>
     </w:p>
     <w:p>
@@ -3119,43 +3100,41 @@
     </w:p>
     <w:p>
       <w:pPr>
-        <w:pStyle w:val="Heading3"/>
-      </w:pPr>
-      <w:bookmarkStart w:id="77" w:name="considerations-4"/>
+        <w:pStyle w:val="BodyText"/>
+      </w:pPr>
+      <w:r>
+        <w:t xml:space="preserve">Advocates and others identified an array of potential uses of the data for advocacy purposes, both at the individual level and the population level:</w:t>
+      </w:r>
+    </w:p>
+    <w:p>
+      <w:pPr>
+        <w:pStyle w:val="BlockText"/>
+      </w:pPr>
+      <w:r>
+        <w:rPr>
+          <w:i/>
+        </w:rPr>
+        <w:t xml:space="preserve">"We advocate for individuals with I/DD, [and] while we don’t typically sit in on SIS, it helps us to articulate and understand their situation"</w:t>
+      </w:r>
+    </w:p>
+    <w:p>
+      <w:pPr>
+        <w:pStyle w:val="BlockText"/>
+      </w:pPr>
+      <w:r>
+        <w:rPr>
+          <w:i/>
+        </w:rPr>
+        <w:t xml:space="preserve">"The SIS... was brought up in a Fair Hearing, and it allowed to increase services. That’s an advocacy tool use. Went all the way up the chain with it."</w:t>
+      </w:r>
+    </w:p>
+    <w:p>
+      <w:pPr>
+        <w:pStyle w:val="Heading2"/>
+      </w:pPr>
+      <w:bookmarkStart w:id="77" w:name="inappropriate"/>
       <w:bookmarkEnd w:id="77"/>
       <w:r>
-        <w:t xml:space="preserve">Considerations</w:t>
-      </w:r>
-    </w:p>
-    <w:p>
-      <w:pPr>
-        <w:pStyle w:val="BlockText"/>
-      </w:pPr>
-      <w:r>
-        <w:rPr>
-          <w:i/>
-        </w:rPr>
-        <w:t xml:space="preserve">"We advocate for individuals with I/DD, [and] while we don’t typically sit in on SIS, it helps us to articulate and understand their situation"</w:t>
-      </w:r>
-    </w:p>
-    <w:p>
-      <w:pPr>
-        <w:pStyle w:val="BlockText"/>
-      </w:pPr>
-      <w:r>
-        <w:rPr>
-          <w:i/>
-        </w:rPr>
-        <w:t xml:space="preserve">"The SIS... was brought up in a Fair Hearing, and it allowed to increase services. That’s an advocacy tool use. Went all the way up the chain with it."</w:t>
-      </w:r>
-    </w:p>
-    <w:p>
-      <w:pPr>
-        <w:pStyle w:val="Heading2"/>
-      </w:pPr>
-      <w:bookmarkStart w:id="78" w:name="inappropriate"/>
-      <w:bookmarkEnd w:id="78"/>
-      <w:r>
         <w:t xml:space="preserve">Ways Data Cannot be Used</w:t>
       </w:r>
     </w:p>
@@ -3164,13 +3143,13 @@
         <w:pStyle w:val="FirstParagraph"/>
       </w:pPr>
       <w:r>
-        <w:t xml:space="preserve">Since the initial implementation of the SIS assessment, MDHHS-BHDDA has clarified several uses of the data which are not permitted.</w:t>
+        <w:t xml:space="preserve">Since the initial implementation of the SIS® assessment, MDHHS-BHDDA has clarified several uses of the resulting data which are not permitted.</w:t>
       </w:r>
       <w:r>
         <w:rPr>
           <w:rStyle w:val="FootnoteReference"/>
         </w:rPr>
-        <w:footnoteReference w:id="79"/>
+        <w:footnoteReference w:id="78"/>
       </w:r>
       <w:r>
         <w:t xml:space="preserve"> </w:t>
@@ -3220,19 +3199,7 @@
         <w:pStyle w:val="FirstParagraph"/>
       </w:pPr>
       <w:r>
-        <w:t xml:space="preserve">Informing Service Availability</w:t>
-      </w:r>
-      <w:r>
-        <w:t xml:space="preserve"> </w:t>
-      </w:r>
-      <w:r>
-        <w:t xml:space="preserve">Providing responses in a way which justifies authorizations</w:t>
-      </w:r>
-      <w:r>
-        <w:t xml:space="preserve"> </w:t>
-      </w:r>
-      <w:r>
-        <w:t xml:space="preserve">Use of assessment outside of PCP process</w:t>
+        <w:t xml:space="preserve">While these principles have been communicated in MDHHS-BHDDA guidance, focus group participants indicated concern that these inapproriate uses still occurred. The quotes below indicate how this influences people's perceptions of the data and may even incentivize the presentation of individual needs during assessments.</w:t>
       </w:r>
     </w:p>
     <w:p>
@@ -3279,8 +3246,8 @@
       <w:pPr>
         <w:pStyle w:val="Heading1"/>
       </w:pPr>
-      <w:bookmarkStart w:id="80" w:name="related-issues"/>
-      <w:bookmarkEnd w:id="80"/>
+      <w:bookmarkStart w:id="79" w:name="related-issues"/>
+      <w:bookmarkEnd w:id="79"/>
       <w:r>
         <w:t xml:space="preserve">Related Issues</w:t>
       </w:r>
@@ -3319,7 +3286,7 @@
         <w:rPr>
           <w:rStyle w:val="FootnoteReference"/>
         </w:rPr>
-        <w:footnoteReference w:id="81"/>
+        <w:footnoteReference w:id="80"/>
       </w:r>
     </w:p>
     <w:p>
@@ -3402,8 +3369,8 @@
       <w:pPr>
         <w:pStyle w:val="Heading2"/>
       </w:pPr>
-      <w:bookmarkStart w:id="82" w:name="communication"/>
-      <w:bookmarkEnd w:id="82"/>
+      <w:bookmarkStart w:id="81" w:name="communication"/>
+      <w:bookmarkEnd w:id="81"/>
       <w:r>
         <w:t xml:space="preserve">Communication and Messaging</w:t>
       </w:r>
@@ -3427,58 +3394,61 @@
         <w:rPr>
           <w:rStyle w:val="FootnoteReference"/>
         </w:rPr>
+        <w:footnoteReference w:id="82"/>
+      </w:r>
+      <w:r>
+        <w:t xml:space="preserve"> </w:t>
+      </w:r>
+      <w:r>
+        <w:t xml:space="preserve">Specific themes related to the ways in which people received and conveyed this messaging included:</w:t>
+      </w:r>
+    </w:p>
+    <w:p>
+      <w:pPr>
+        <w:pStyle w:val="Compact"/>
+        <w:numPr>
+          <w:numId w:val="1018"/>
+          <w:ilvl w:val="0"/>
+        </w:numPr>
+      </w:pPr>
+      <w:r>
+        <w:rPr>
+          <w:b/>
+        </w:rPr>
+        <w:t xml:space="preserve">Mandated requirement</w:t>
+      </w:r>
+      <w:r>
+        <w:t xml:space="preserve">: One of the most consistent messages identified by participants related to the SIS® implementation was some variation of</w:t>
+      </w:r>
+      <w:r>
+        <w:t xml:space="preserve"> </w:t>
+      </w:r>
+      <w:r>
+        <w:rPr>
+          <w:i/>
+        </w:rPr>
+        <w:t xml:space="preserve">"The state’s making us do it."</w:t>
+      </w:r>
+      <w:r>
+        <w:t xml:space="preserve"> </w:t>
+      </w:r>
+      <w:r>
+        <w:t xml:space="preserve">While requirements are needed in order to guide a change toward consistent practice around assessment, the communication of this as the primary reason for implementation underscores the need for more champions with a clearly defined message regarding the value of the innovation (</w:t>
+      </w:r>
+      <w:r>
+        <w:rPr>
+          <w:i/>
+        </w:rPr>
+        <w:t xml:space="preserve">i.e. "This is why the state has prioritized this change...</w:t>
+      </w:r>
+      <w:r>
+        <w:t xml:space="preserve">). Participants also noted a lack of clarity related to whether the SIS® was required, and the implications for individuals who decline to take the assessment, despite guidance issued from MDHHS-BHDDA.</w:t>
+      </w:r>
+      <w:r>
+        <w:rPr>
+          <w:rStyle w:val="FootnoteReference"/>
+        </w:rPr>
         <w:footnoteReference w:id="83"/>
-      </w:r>
-      <w:r>
-        <w:t xml:space="preserve"> </w:t>
-      </w:r>
-      <w:r>
-        <w:t xml:space="preserve">Specific themes related to the ways in which people received and conveyed this messaging included:</w:t>
-      </w:r>
-    </w:p>
-    <w:p>
-      <w:pPr>
-        <w:pStyle w:val="Compact"/>
-        <w:numPr>
-          <w:numId w:val="1018"/>
-          <w:ilvl w:val="0"/>
-        </w:numPr>
-      </w:pPr>
-      <w:r>
-        <w:rPr>
-          <w:b/>
-        </w:rPr>
-        <w:t xml:space="preserve">Mandated requirement</w:t>
-      </w:r>
-      <w:r>
-        <w:t xml:space="preserve">: One of the most consistent messages identified by participants related to the SIS® implementation was some variation of</w:t>
-      </w:r>
-      <w:r>
-        <w:t xml:space="preserve"> </w:t>
-      </w:r>
-      <w:r>
-        <w:rPr>
-          <w:i/>
-        </w:rPr>
-        <w:t xml:space="preserve">"The state’s making us do it."</w:t>
-      </w:r>
-      <w:r>
-        <w:t xml:space="preserve">. While requirements are needed in order to guide a change toward consistent practice around assessment, the communication of this as the primary reason for implementation underscores the need for more champions with a clearly defined message regarding the value of the innovation (</w:t>
-      </w:r>
-      <w:r>
-        <w:rPr>
-          <w:i/>
-        </w:rPr>
-        <w:t xml:space="preserve">i.e. "This is why the state has prioritized this change...</w:t>
-      </w:r>
-      <w:r>
-        <w:t xml:space="preserve">). Participants also noted a lack of clarity related to whether the SIS® was required, and the implications for individuals who decline to take the assessment, despite guidance issued from MDHHS-BHDDA.</w:t>
-      </w:r>
-      <w:r>
-        <w:rPr>
-          <w:rStyle w:val="FootnoteReference"/>
-        </w:rPr>
-        <w:footnoteReference w:id="84"/>
       </w:r>
     </w:p>
     <w:p>
@@ -3571,20 +3541,68 @@
       <w:pPr>
         <w:pStyle w:val="Heading2"/>
       </w:pPr>
-      <w:bookmarkStart w:id="85" w:name="aspects"/>
+      <w:bookmarkStart w:id="84" w:name="aspects"/>
+      <w:bookmarkEnd w:id="84"/>
+      <w:r>
+        <w:t xml:space="preserve">Aspects of the Assessment &amp; Data</w:t>
+      </w:r>
+    </w:p>
+    <w:p>
+      <w:pPr>
+        <w:pStyle w:val="Heading3"/>
+      </w:pPr>
+      <w:bookmarkStart w:id="85" w:name="facilitation"/>
       <w:bookmarkEnd w:id="85"/>
       <w:r>
-        <w:t xml:space="preserve">Aspects of the Assessment &amp; Data</w:t>
+        <w:t xml:space="preserve">Facilitation</w:t>
+      </w:r>
+    </w:p>
+    <w:p>
+      <w:pPr>
+        <w:pStyle w:val="FirstParagraph"/>
+      </w:pPr>
+      <w:r>
+        <w:t xml:space="preserve">One of the primary experiences which impacts the implementation and interpretation of the SIS® assessment data is the experience which they have had with facilitation of the assessment, or what has been communicated to them by others about this experience.</w:t>
+      </w:r>
+      <w:r>
+        <w:rPr>
+          <w:rStyle w:val="FootnoteReference"/>
+        </w:rPr>
+        <w:footnoteReference w:id="86"/>
+      </w:r>
+    </w:p>
+    <w:p>
+      <w:pPr>
+        <w:pStyle w:val="BodyText"/>
+      </w:pPr>
+      <w:r>
+        <w:t xml:space="preserve">240 survey respondents indicated that they had participated in a SIS® assessment and remembered their experience. These individuals were asked to respond to several questions regarding that experience, and their responses are summarized in the chart below:</w:t>
+      </w:r>
+    </w:p>
+    <w:p>
+      <w:pPr>
+        <w:pStyle w:val="BodyText"/>
+      </w:pPr>
+      <w:r>
+        <w:t xml:space="preserve">Overall, people's experience of the facilitation of the assessment appeared to be quite positive. The two areas which had less favorable responses had to do with the clarity of the assessment results and the contribution of the assessment process to their overall understanding of the individual being assessed.</w:t>
+      </w:r>
+    </w:p>
+    <w:p>
+      <w:pPr>
+        <w:pStyle w:val="BodyText"/>
+      </w:pPr>
+      <w:r>
+        <w:t xml:space="preserve">That being said, it is worth noting that even in these areas the majority of respondents who had participated in a SIS® assessment indicated that the results of the assessment were clear and that they had a better understanding of the person being assessed as a result.</w:t>
       </w:r>
     </w:p>
     <w:p>
       <w:pPr>
         <w:pStyle w:val="Heading3"/>
       </w:pPr>
-      <w:bookmarkStart w:id="86" w:name="facilitation"/>
-      <w:bookmarkEnd w:id="86"/>
-      <w:r>
-        <w:t xml:space="preserve">Facilitation</w:t>
+      <w:bookmarkStart w:id="87" w:name="sis_format"/>
+      <w:bookmarkEnd w:id="87"/>
+      <w:r>
+        <w:t xml:space="preserve">Format of the tool</w:t>
       </w:r>
     </w:p>
     <w:p>
@@ -3592,201 +3610,162 @@
         <w:pStyle w:val="FirstParagraph"/>
       </w:pPr>
       <w:r>
-        <w:t xml:space="preserve">One of the primary experiences which impacts the implementation and interpretation of the SIS® assessment data is the experience which they have had with facilitation of the assessment, or what has been communicated to them by others about this experience.</w:t>
-      </w:r>
-      <w:r>
-        <w:rPr>
-          <w:rStyle w:val="FootnoteReference"/>
-        </w:rPr>
-        <w:footnoteReference w:id="87"/>
-      </w:r>
-    </w:p>
-    <w:p>
-      <w:pPr>
-        <w:pStyle w:val="BodyText"/>
-      </w:pPr>
-      <w:r>
-        <w:t xml:space="preserve">240 survey respondents indicated that they had participated in a SIS® assessment and remembered their experience. These individuals were asked to respond to several questions regarding that experience, and their responses are summarized in the chart below:</w:t>
-      </w:r>
-    </w:p>
-    <w:p>
-      <w:pPr>
-        <w:pStyle w:val="BodyText"/>
-      </w:pPr>
-      <w:r>
-        <w:t xml:space="preserve">Overall, people's experience of the facilitation of the assessment appeared to be quite positive. The two areas which had less favorable responses had to do with the clarity of the assessment results and the contribution of the assessment process to their overall understanding of the individual being assessed.</w:t>
-      </w:r>
-    </w:p>
-    <w:p>
-      <w:pPr>
-        <w:pStyle w:val="BodyText"/>
-      </w:pPr>
-      <w:r>
-        <w:t xml:space="preserve">That being said, it is worth noting that even in these areas the majority of respondents who had participated in a SIS® assessment indicated that the results of the assessment were clear and that they had a better understanding of the person being assessed as a result.</w:t>
+        <w:t xml:space="preserve">Several considerations related to the structure and format of the tool itself were raised repeatedly by participants, specifically regarding the ways in which these impacted their experience of the assessment process and their understanding of the resulting data. Most of the issues noted here were part of a balanced discussion among participants, with some individuals noting difficulties of the format while others acknowledged an understanding of the reasons for these attributes of the assessment.</w:t>
+      </w:r>
+    </w:p>
+    <w:p>
+      <w:pPr>
+        <w:pStyle w:val="Compact"/>
+        <w:numPr>
+          <w:numId w:val="1019"/>
+          <w:ilvl w:val="0"/>
+        </w:numPr>
+      </w:pPr>
+      <w:r>
+        <w:rPr>
+          <w:b/>
+        </w:rPr>
+        <w:t xml:space="preserve">The use of hypothetical questions</w:t>
+      </w:r>
+      <w:r>
+        <w:t xml:space="preserve">: The most common issue noted was the use of a hypothetical scenario to cue survey responses (i.e.</w:t>
+      </w:r>
+      <w:r>
+        <w:t xml:space="preserve"> </w:t>
+      </w:r>
+      <w:r>
+        <w:rPr>
+          <w:i/>
+        </w:rPr>
+        <w:t xml:space="preserve">what supports would it take if you lived independently in the community?</w:t>
+      </w:r>
+      <w:r>
+        <w:t xml:space="preserve">). This approach was noted to have the effect of raising discrepancies between individual or family hopes and the reality of the person's current situation. In some instances this was perceived as empowering, while in other instances it was perceived as insulting by family members. The hypothetical format also impacts interpretation of the data, since a high level of need in a particular life area may not be require allocation of resources if the person is not currently engaging that need</w:t>
+      </w:r>
+      <w:r>
+        <w:t xml:space="preserve"> </w:t>
+      </w:r>
+      <w:r>
+        <w:rPr>
+          <w:i/>
+        </w:rPr>
+        <w:t xml:space="preserve">in the community</w:t>
+      </w:r>
+      <w:r>
+        <w:t xml:space="preserve">.</w:t>
+      </w:r>
+    </w:p>
+    <w:p>
+      <w:pPr>
+        <w:pStyle w:val="Compact"/>
+        <w:numPr>
+          <w:numId w:val="1019"/>
+          <w:ilvl w:val="0"/>
+        </w:numPr>
+      </w:pPr>
+      <w:r>
+        <w:rPr>
+          <w:b/>
+        </w:rPr>
+        <w:t xml:space="preserve">Required to answer all questions</w:t>
+      </w:r>
+      <w:r>
+        <w:t xml:space="preserve">: Participants consistently mentioned the considerable length of the assessment, which requires that all questions be answered. The benefits of this approach are that it (</w:t>
+      </w:r>
+      <w:r>
+        <w:rPr>
+          <w:i/>
+        </w:rPr>
+        <w:t xml:space="preserve">a</w:t>
+      </w:r>
+      <w:r>
+        <w:t xml:space="preserve">) allows for the collection of standardized data across all life areas for each person assessed, and (</w:t>
+      </w:r>
+      <w:r>
+        <w:rPr>
+          <w:i/>
+        </w:rPr>
+        <w:t xml:space="preserve">b</w:t>
+      </w:r>
+      <w:r>
+        <w:t xml:space="preserve">) prompts discussion regarding life areas where an individual and their supports may have different perceptions. The downside of this approach was that questions were sometimes felt to be irrelevant or uncomfortable and the assessment was not adaptive to observable facts about the person (</w:t>
+      </w:r>
+      <w:r>
+        <w:rPr>
+          <w:i/>
+        </w:rPr>
+        <w:t xml:space="preserve">e.g. asking about certain medical needs</w:t>
+      </w:r>
+      <w:r>
+        <w:t xml:space="preserve">).</w:t>
+      </w:r>
+    </w:p>
+    <w:p>
+      <w:pPr>
+        <w:pStyle w:val="Compact"/>
+        <w:numPr>
+          <w:numId w:val="1019"/>
+          <w:ilvl w:val="0"/>
+        </w:numPr>
+      </w:pPr>
+      <w:r>
+        <w:rPr>
+          <w:b/>
+        </w:rPr>
+        <w:t xml:space="preserve">Focus on limitations</w:t>
+      </w:r>
+      <w:r>
+        <w:t xml:space="preserve">: While acknowledging the need for an assessment to identify needs in order to support the medical necessity of services, some participants were concerned that a deficit-based approach would increase as use of the data increased. This focus on limitations was compounded by the existence of similar questions on other existing assessments. As one individual noted:</w:t>
+      </w:r>
+      <w:r>
+        <w:t xml:space="preserve"> </w:t>
+      </w:r>
+      <w:r>
+        <w:rPr>
+          <w:i/>
+        </w:rPr>
+        <w:t xml:space="preserve">"We already know we can’t do stuff, why again with this?"</w:t>
+      </w:r>
+      <w:r>
+        <w:t xml:space="preserve">.</w:t>
+      </w:r>
+      <w:r>
+        <w:br w:type="textWrapping"/>
+      </w:r>
+    </w:p>
+    <w:p>
+      <w:pPr>
+        <w:pStyle w:val="Compact"/>
+        <w:numPr>
+          <w:numId w:val="1019"/>
+          <w:ilvl w:val="0"/>
+        </w:numPr>
+      </w:pPr>
+      <w:r>
+        <w:rPr>
+          <w:b/>
+        </w:rPr>
+        <w:t xml:space="preserve">Unclear summary/interpretation of output</w:t>
+      </w:r>
+      <w:r>
+        <w:t xml:space="preserve">: Participants noted that the summary output from the assessment was not especially informative at the individual level. One person shared that</w:t>
+      </w:r>
+      <w:r>
+        <w:t xml:space="preserve"> </w:t>
+      </w:r>
+      <w:r>
+        <w:rPr>
+          <w:i/>
+        </w:rPr>
+        <w:t xml:space="preserve">"the disconnect was when we got the results back, and said, how do we use these? ...there wasn’t a clear score, not sure of next steps."</w:t>
       </w:r>
     </w:p>
     <w:p>
       <w:pPr>
         <w:pStyle w:val="Heading3"/>
       </w:pPr>
-      <w:bookmarkStart w:id="88" w:name="sis_format"/>
+      <w:bookmarkStart w:id="88" w:name="burden"/>
       <w:bookmarkEnd w:id="88"/>
-      <w:r>
-        <w:t xml:space="preserve">Format of the tool</w:t>
-      </w:r>
-    </w:p>
-    <w:p>
-      <w:pPr>
-        <w:pStyle w:val="FirstParagraph"/>
-      </w:pPr>
-      <w:r>
-        <w:t xml:space="preserve">Several issues related to the structure and format of the tool itself were raised repeatedly by participants. Most of the issues noted here were part of a two-sided discussion, with some individuals noting difficulties of the format while others acknowledged an understanding of the reasons for these attributes of the assessment.</w:t>
-      </w:r>
-    </w:p>
-    <w:p>
-      <w:pPr>
-        <w:pStyle w:val="Compact"/>
-        <w:numPr>
-          <w:numId w:val="1019"/>
-          <w:ilvl w:val="0"/>
-        </w:numPr>
-      </w:pPr>
-      <w:r>
-        <w:rPr>
-          <w:b/>
-        </w:rPr>
-        <w:t xml:space="preserve">The use of hypothetical questions</w:t>
-      </w:r>
-      <w:r>
-        <w:t xml:space="preserve">: The most common issue noted was the use of a hypothetical scenario to cue survey responses (i.e.</w:t>
-      </w:r>
-      <w:r>
-        <w:t xml:space="preserve"> </w:t>
-      </w:r>
-      <w:r>
-        <w:rPr>
-          <w:i/>
-        </w:rPr>
-        <w:t xml:space="preserve">what supports would it take if you lived independently in the community?</w:t>
-      </w:r>
-      <w:r>
-        <w:t xml:space="preserve">). This approach was noted to have the effect of raising discrepancies between individual or family hopes and the reality of the person's current situation. In some instances this was perceived as empowering, while in others it was perceived as insulting. The approach also impacts interpretation of the data, since a high level of need in a particular area of need may not be require allocation of resources if the person is not currently engaging that need</w:t>
-      </w:r>
-      <w:r>
-        <w:t xml:space="preserve"> </w:t>
-      </w:r>
-      <w:r>
-        <w:rPr>
-          <w:i/>
-        </w:rPr>
-        <w:t xml:space="preserve">in the community</w:t>
-      </w:r>
-      <w:r>
-        <w:t xml:space="preserve">.</w:t>
-      </w:r>
-    </w:p>
-    <w:p>
-      <w:pPr>
-        <w:pStyle w:val="Compact"/>
-        <w:numPr>
-          <w:numId w:val="1019"/>
-          <w:ilvl w:val="0"/>
-        </w:numPr>
-      </w:pPr>
-      <w:r>
-        <w:rPr>
-          <w:b/>
-        </w:rPr>
-        <w:t xml:space="preserve">Required to answer all questions</w:t>
-      </w:r>
-      <w:r>
-        <w:t xml:space="preserve">: Participants consistently mentioned the length of the assessment, which requires that all questions be answered. The benefits of this approach are that it (</w:t>
-      </w:r>
-      <w:r>
-        <w:rPr>
-          <w:i/>
-        </w:rPr>
-        <w:t xml:space="preserve">a</w:t>
-      </w:r>
-      <w:r>
-        <w:t xml:space="preserve">) allows for the collection of standardized data across all domains for each person assessed, and (</w:t>
-      </w:r>
-      <w:r>
-        <w:rPr>
-          <w:i/>
-        </w:rPr>
-        <w:t xml:space="preserve">b</w:t>
-      </w:r>
-      <w:r>
-        <w:t xml:space="preserve">) prompts discussion regarding life areas where an individual and their supports may have different perceptions. The downside of this approach was that questions were often felt to be irrelevant or uncomfortable and not adaptive to observable facts about the person (e.g. asking about certain medical needs).</w:t>
-      </w:r>
-    </w:p>
-    <w:p>
-      <w:pPr>
-        <w:pStyle w:val="Compact"/>
-        <w:numPr>
-          <w:numId w:val="1019"/>
-          <w:ilvl w:val="0"/>
-        </w:numPr>
-      </w:pPr>
-      <w:r>
-        <w:rPr>
-          <w:b/>
-        </w:rPr>
-        <w:t xml:space="preserve">Focus on limitations</w:t>
-      </w:r>
-      <w:r>
-        <w:t xml:space="preserve">: While acknowledging the need for an assessment to identify needs in order to support the medical necessity of services, some participants were concerned that this deficit-based approach would increase as use of the data increased. This was compounded by the existence of similar questions on other existing assessments. As one individual noted:</w:t>
-      </w:r>
-      <w:r>
-        <w:t xml:space="preserve"> </w:t>
-      </w:r>
-      <w:r>
-        <w:rPr>
-          <w:i/>
-        </w:rPr>
-        <w:t xml:space="preserve">"We already know we can’t do stuff, why again with this?"</w:t>
-      </w:r>
-      <w:r>
-        <w:t xml:space="preserve">.</w:t>
-      </w:r>
-      <w:r>
-        <w:br w:type="textWrapping"/>
-      </w:r>
-    </w:p>
-    <w:p>
-      <w:pPr>
-        <w:pStyle w:val="Compact"/>
-        <w:numPr>
-          <w:numId w:val="1019"/>
-          <w:ilvl w:val="0"/>
-        </w:numPr>
-      </w:pPr>
-      <w:r>
-        <w:rPr>
-          <w:b/>
-        </w:rPr>
-        <w:t xml:space="preserve">Unclear summary/interpretation of output</w:t>
-      </w:r>
-      <w:r>
-        <w:t xml:space="preserve">: Participants noted that the summary output from the assessment was not especially informative at the individual level. One person shared that</w:t>
-      </w:r>
-      <w:r>
-        <w:t xml:space="preserve"> </w:t>
-      </w:r>
-      <w:r>
-        <w:rPr>
-          <w:i/>
-        </w:rPr>
-        <w:t xml:space="preserve">"the disconnect was when we got the results back, and said, how do we use these? ...there wasn’t a clear score, not sure of next steps."</w:t>
-      </w:r>
-    </w:p>
-    <w:p>
-      <w:pPr>
-        <w:pStyle w:val="Heading3"/>
-      </w:pPr>
-      <w:bookmarkStart w:id="89" w:name="burden"/>
-      <w:bookmarkEnd w:id="89"/>
       <w:r>
         <w:t xml:space="preserve">Response Burden</w:t>
       </w:r>
@@ -3828,7 +3807,7 @@
         </w:r>
       </w:hyperlink>
       <w:r>
-        <w:t xml:space="preserve">, completion of individual assessments is a time-consuming process. The process includes not only the time period of the assessment interview itself, but scheduling time, travel time for attendees, documentation time and additional work hours needed to supplement productivity requirements for supports coordinators.</w:t>
+        <w:t xml:space="preserve">, completion of individual assessments is a time-consuming process. The process includes not only the time period of the assessment interview itself, but time required for scheduling, travel for attendees, documentation and additional work hours needed to supplement productivity requirements for supports coordinators.</w:t>
       </w:r>
     </w:p>
     <w:p>
@@ -3846,7 +3825,7 @@
         <w:t xml:space="preserve">Duplication of items from other assessments</w:t>
       </w:r>
       <w:r>
-        <w:t xml:space="preserve">: The time invested in the assessment was compounded by the fact that many organizations have implemented the assessment without eliminating duplicative questions from other assessments, which means that individuals and their families are often asked the same questions multiple times and that data related to their responses exists in both unstructured and structured formats which cannot be easily reconciled.</w:t>
+        <w:t xml:space="preserve">: The time invested in the assessment was compounded by the fact that many organizations have implemented the assessment without eliminating duplicative questions from other assessments, which means that individuals and their families are often asked similar questions multiple times and that data related to their responses exists in both unstructured and structured formats which cannot be easily reconciled.</w:t>
       </w:r>
     </w:p>
     <w:p>
@@ -3885,8 +3864,8 @@
       <w:pPr>
         <w:pStyle w:val="Heading2"/>
       </w:pPr>
-      <w:bookmarkStart w:id="90" w:name="time"/>
-      <w:bookmarkEnd w:id="90"/>
+      <w:bookmarkStart w:id="89" w:name="time"/>
+      <w:bookmarkEnd w:id="89"/>
       <w:r>
         <w:t xml:space="preserve">Timeline</w:t>
       </w:r>
@@ -4073,8 +4052,8 @@
       <w:pPr>
         <w:pStyle w:val="Heading2"/>
       </w:pPr>
-      <w:bookmarkStart w:id="91" w:name="groups"/>
-      <w:bookmarkEnd w:id="91"/>
+      <w:bookmarkStart w:id="90" w:name="groups"/>
+      <w:bookmarkEnd w:id="90"/>
       <w:r>
         <w:t xml:space="preserve">Collaboration Between Groups</w:t>
       </w:r>
@@ -4112,7 +4091,7 @@
         <w:rPr>
           <w:rStyle w:val="FootnoteReference"/>
         </w:rPr>
-        <w:footnoteReference w:id="92"/>
+        <w:footnoteReference w:id="91"/>
       </w:r>
       <w:r>
         <w:t xml:space="preserve"> </w:t>
@@ -4176,18 +4155,18 @@
       <w:pPr>
         <w:pStyle w:val="Heading1"/>
       </w:pPr>
-      <w:bookmarkStart w:id="93" w:name="supplements"/>
+      <w:bookmarkStart w:id="92" w:name="supplements"/>
+      <w:bookmarkEnd w:id="92"/>
+      <w:r>
+        <w:t xml:space="preserve">Supplements</w:t>
+      </w:r>
+    </w:p>
+    <w:p>
+      <w:pPr>
+        <w:pStyle w:val="Heading2"/>
+      </w:pPr>
+      <w:bookmarkStart w:id="93" w:name="surveyitems"/>
       <w:bookmarkEnd w:id="93"/>
-      <w:r>
-        <w:t xml:space="preserve">Supplements</w:t>
-      </w:r>
-    </w:p>
-    <w:p>
-      <w:pPr>
-        <w:pStyle w:val="Heading2"/>
-      </w:pPr>
-      <w:bookmarkStart w:id="94" w:name="surveyitems"/>
-      <w:bookmarkEnd w:id="94"/>
       <w:r>
         <w:t xml:space="preserve">Survey Items</w:t>
       </w:r>
@@ -4211,10 +4190,35 @@
       <w:pPr>
         <w:pStyle w:val="Heading2"/>
       </w:pPr>
-      <w:bookmarkStart w:id="95" w:name="focuscomments"/>
+      <w:bookmarkStart w:id="94" w:name="focuscomments"/>
+      <w:bookmarkEnd w:id="94"/>
+      <w:r>
+        <w:t xml:space="preserve">Focus Group Comments</w:t>
+      </w:r>
+    </w:p>
+    <w:p>
+      <w:pPr>
+        <w:pStyle w:val="FirstParagraph"/>
+      </w:pPr>
+      <w:r>
+        <w:t xml:space="preserve">The searchable table below includes all comments captured in notes during the focus group sessions. These have been grouped together and classified by themes and by the type of usage they relate to. In certain cases, quotes are paraphrased based on what could be captured by the note-taker during the session. Some comments may not have been captured due to the pace of the conversation during portions of the focus groups.</w:t>
+      </w:r>
+    </w:p>
+    <w:p>
+      <w:r>
+        <w:pict>
+          <v:rect style="width:0;height:1.5pt" o:hralign="center" o:hrstd="t" o:hr="t"/>
+        </w:pict>
+      </w:r>
+    </w:p>
+    <w:p>
+      <w:pPr>
+        <w:pStyle w:val="Heading1"/>
+      </w:pPr>
+      <w:bookmarkStart w:id="95" w:name="authors"/>
       <w:bookmarkEnd w:id="95"/>
       <w:r>
-        <w:t xml:space="preserve">Focus Group Comments</w:t>
+        <w:t xml:space="preserve">Authors</w:t>
       </w:r>
     </w:p>
     <w:p>
@@ -4222,8 +4226,110 @@
         <w:pStyle w:val="FirstParagraph"/>
       </w:pPr>
       <w:r>
-        <w:t xml:space="preserve">The searchable table below includes all comments captured in notes during the focus group sessions. These have been grouped together and classified by themes and by the type of usage they relate to. In certain cases, quotes are paraphrased based on what could be captured by the note-taker during the session. Some comments may not have been captured due to the pace of the conversation during portions of the focus groups.</w:t>
-      </w:r>
+        <w:t xml:space="preserve">Supported by:</w:t>
+      </w:r>
+      <w:r>
+        <w:t xml:space="preserve"> </w:t>
+      </w:r>
+      <w:hyperlink r:id="rId97">
+        <w:r>
+          <w:drawing>
+            <wp:inline>
+              <wp:extent cx="914400" cy="914400"/>
+              <wp:effectExtent b="0" l="0" r="0" t="0"/>
+              <wp:docPr descr="" id="1" name="Picture"/>
+              <a:graphic>
+                <a:graphicData uri="http://schemas.openxmlformats.org/drawingml/2006/picture">
+                  <pic:pic>
+                    <pic:nvPicPr>
+                      <pic:cNvPr descr="MDHHS-logo.jpg" id="0" name="Picture"/>
+                      <pic:cNvPicPr>
+                        <a:picLocks noChangeArrowheads="1" noChangeAspect="1"/>
+                      </pic:cNvPicPr>
+                    </pic:nvPicPr>
+                    <pic:blipFill>
+                      <a:blip r:embed="rId96"/>
+                      <a:stretch>
+                        <a:fillRect/>
+                      </a:stretch>
+                    </pic:blipFill>
+                    <pic:spPr bwMode="auto">
+                      <a:xfrm>
+                        <a:off x="0" y="0"/>
+                        <a:ext cx="914400" cy="914400"/>
+                      </a:xfrm>
+                      <a:prstGeom prst="rect">
+                        <a:avLst/>
+                      </a:prstGeom>
+                      <a:noFill/>
+                      <a:ln w="9525">
+                        <a:noFill/>
+                        <a:headEnd/>
+                        <a:tailEnd/>
+                      </a:ln>
+                    </pic:spPr>
+                  </pic:pic>
+                </a:graphicData>
+              </a:graphic>
+            </wp:inline>
+          </w:drawing>
+        </w:r>
+      </w:hyperlink>
+    </w:p>
+    <w:p>
+      <w:pPr>
+        <w:pStyle w:val="BodyText"/>
+      </w:pPr>
+      <w:r>
+        <w:t xml:space="preserve">With analysis by:</w:t>
+      </w:r>
+      <w:r>
+        <w:t xml:space="preserve"> </w:t>
+      </w:r>
+      <w:hyperlink r:id="rId99">
+        <w:r>
+          <w:drawing>
+            <wp:inline>
+              <wp:extent cx="1843162" cy="574492"/>
+              <wp:effectExtent b="0" l="0" r="0" t="0"/>
+              <wp:docPr descr="" id="1" name="Picture"/>
+              <a:graphic>
+                <a:graphicData uri="http://schemas.openxmlformats.org/drawingml/2006/picture">
+                  <pic:pic>
+                    <pic:nvPicPr>
+                      <pic:cNvPr descr="tbds-logo.png" id="0" name="Picture"/>
+                      <pic:cNvPicPr>
+                        <a:picLocks noChangeArrowheads="1" noChangeAspect="1"/>
+                      </pic:cNvPicPr>
+                    </pic:nvPicPr>
+                    <pic:blipFill>
+                      <a:blip r:embed="rId98"/>
+                      <a:stretch>
+                        <a:fillRect/>
+                      </a:stretch>
+                    </pic:blipFill>
+                    <pic:spPr bwMode="auto">
+                      <a:xfrm>
+                        <a:off x="0" y="0"/>
+                        <a:ext cx="1843162" cy="574492"/>
+                      </a:xfrm>
+                      <a:prstGeom prst="rect">
+                        <a:avLst/>
+                      </a:prstGeom>
+                      <a:noFill/>
+                      <a:ln w="9525">
+                        <a:noFill/>
+                        <a:headEnd/>
+                        <a:tailEnd/>
+                      </a:ln>
+                    </pic:spPr>
+                  </pic:pic>
+                </a:graphicData>
+              </a:graphic>
+            </wp:inline>
+          </w:drawing>
+        </w:r>
+      </w:hyperlink>
     </w:p>
     <w:sectPr/>
   </w:body>
@@ -4377,7 +4483,7 @@
         <w:t xml:space="preserve"> </w:t>
       </w:r>
       <w:r>
-        <w:t xml:space="preserve">This is a common challenge with the implementation and diffusion of any change, which is impacted by the nature of the innovation itself, communication related to the change, time, and a social system which supports the use of the innovation.</w:t>
+        <w:t xml:space="preserve">This is a common challenge with the implementation and diffusion of any change, which is impacted by aspects of the innovation itself, communication related to the change, time, and a social system which supports use of the innovation.</w:t>
       </w:r>
     </w:p>
   </w:footnote>
@@ -4440,7 +4546,7 @@
       </w:r>
     </w:p>
   </w:footnote>
-  <w:footnote w:id="79">
+  <w:footnote w:id="78">
     <w:p>
       <w:pPr>
         <w:pStyle w:val="FootnoteText"/>
@@ -4459,7 +4565,7 @@
       </w:r>
     </w:p>
   </w:footnote>
-  <w:footnote w:id="81">
+  <w:footnote w:id="80">
     <w:p>
       <w:pPr>
         <w:pStyle w:val="FootnoteText"/>
@@ -4484,6 +4590,40 @@
           <w:i/>
         </w:rPr>
         <w:t xml:space="preserve">Rogers, Everett (16 August 2003). Diffusion of Innovations, 5th Edition. Simon and Schuster.</w:t>
+      </w:r>
+    </w:p>
+  </w:footnote>
+  <w:footnote w:id="82">
+    <w:p>
+      <w:pPr>
+        <w:pStyle w:val="FootnoteText"/>
+      </w:pPr>
+      <w:r>
+        <w:rPr>
+          <w:rStyle w:val="FootnoteReference"/>
+        </w:rPr>
+        <w:footnoteRef/>
+      </w:r>
+      <w:r>
+        <w:t xml:space="preserve"> </w:t>
+      </w:r>
+      <w:r>
+        <w:t xml:space="preserve">For instance, people acknowledged that multiple resources had been made available during the initial roll-out of the assessment. One respondent noted that:</w:t>
+      </w:r>
+      <w:r>
+        <w:t xml:space="preserve"> </w:t>
+      </w:r>
+      <w:r>
+        <w:rPr>
+          <w:i/>
+        </w:rPr>
+        <w:t xml:space="preserve">"The Department had trainers around the area, so there were presentations...there were quite a few of those"</w:t>
+      </w:r>
+      <w:r>
+        <w:t xml:space="preserve"> </w:t>
+      </w:r>
+      <w:r>
+        <w:t xml:space="preserve">Nevertheless, a number of individuals were not aware of these resources and therefore noted a lack of clarity in messaging.</w:t>
       </w:r>
     </w:p>
   </w:footnote>
@@ -4502,26 +4642,20 @@
         <w:t xml:space="preserve"> </w:t>
       </w:r>
       <w:r>
-        <w:t xml:space="preserve">For instance, people acknowledged that multiple resources had been made available during the initial roll-out of the assessment. One respondent noted that:</w:t>
-      </w:r>
-      <w:r>
-        <w:t xml:space="preserve"> </w:t>
-      </w:r>
-      <w:r>
-        <w:rPr>
-          <w:i/>
-        </w:rPr>
-        <w:t xml:space="preserve">"The Department had trainers around the area, so there were presentations...there were quite a few of those"</w:t>
-      </w:r>
-      <w:r>
-        <w:t xml:space="preserve"> </w:t>
-      </w:r>
-      <w:r>
-        <w:t xml:space="preserve">Nevertheless, a number of individuals were not aware of these resources and therefore noted a lack of clarity in messaging.</w:t>
+        <w:t xml:space="preserve">See, for instance: Renwick, T. (2015, April 13). Michigan Supports Intensity Scale (SIS) Implementation (Letter to PIHP Executive Directors). This letter clarified that</w:t>
+      </w:r>
+      <w:r>
+        <w:t xml:space="preserve"> </w:t>
+      </w:r>
+      <w:r>
+        <w:rPr>
+          <w:i/>
+        </w:rPr>
+        <w:t xml:space="preserve">"as with all assessments, the SIS is voluntary... Supports and services cannot be denied, reduced or discontinued if a consumer and/or the guardian refuse to cooperate with the assessment process."</w:t>
       </w:r>
     </w:p>
   </w:footnote>
-  <w:footnote w:id="84">
+  <w:footnote w:id="86">
     <w:p>
       <w:pPr>
         <w:pStyle w:val="FootnoteText"/>
@@ -4536,39 +4670,11 @@
         <w:t xml:space="preserve"> </w:t>
       </w:r>
       <w:r>
-        <w:t xml:space="preserve">See, for instance: Renwick, T. (2015, April 13). Michigan Supports Intensity Scale (SIS) Implementation (Letter to PIHP Executive Directors). This letter clarified that</w:t>
-      </w:r>
-      <w:r>
-        <w:t xml:space="preserve"> </w:t>
-      </w:r>
-      <w:r>
-        <w:rPr>
-          <w:i/>
-        </w:rPr>
-        <w:t xml:space="preserve">"as with all assessments, the SIS is voluntary... Supports and services cannot be denied, reduced or discontinued if a consumer and/or the guardian refuse to cooperate with the assessment process."</w:t>
+        <w:t xml:space="preserve">Please note that the focus of this paper treats the process of the assessment only to the extent that it impacts the interpretation of the resulting dataset or the willingness of the broader system to use the data. This is not an evaluation of the content of training about how the tool should be implemented, but a summary of feedback from stakeholders about how they have experienced it.</w:t>
       </w:r>
     </w:p>
   </w:footnote>
-  <w:footnote w:id="87">
-    <w:p>
-      <w:pPr>
-        <w:pStyle w:val="FootnoteText"/>
-      </w:pPr>
-      <w:r>
-        <w:rPr>
-          <w:rStyle w:val="FootnoteReference"/>
-        </w:rPr>
-        <w:footnoteRef/>
-      </w:r>
-      <w:r>
-        <w:t xml:space="preserve"> </w:t>
-      </w:r>
-      <w:r>
-        <w:t xml:space="preserve">Please note that the focus of this paper treats the process of the assessment only to the extent that it impacts the interpretation of the resulting dataset or the willingness of the broader system to use the data. This is not an evaluation of the content of training about how the tool should be implemented, but a summary of feedback from stakeholders about how they have experienced it.</w:t>
-      </w:r>
-    </w:p>
-  </w:footnote>
-  <w:footnote w:id="92">
+  <w:footnote w:id="91">
     <w:p>
       <w:pPr>
         <w:pStyle w:val="FootnoteText"/>
@@ -4698,7 +4804,7 @@
     </w:lvl>
   </w:abstractNum>
   <w:abstractNum w:abstractNumId="990">
-    <w:nsid w:val="b25ac950"/>
+    <w:nsid w:val="f861a066"/>
     <w:multiLevelType w:val="multilevel"/>
     <w:lvl w:ilvl="0">
       <w:numFmt w:val="bullet"/>
@@ -4779,7 +4885,7 @@
     </w:lvl>
   </w:abstractNum>
   <w:abstractNum w:abstractNumId="991">
-    <w:nsid w:val="571618a3"/>
+    <w:nsid w:val="5427e094"/>
     <w:multiLevelType w:val="multilevel"/>
     <w:lvl w:ilvl="0">
       <w:numFmt w:val="bullet"/>
@@ -4860,7 +4966,7 @@
     </w:lvl>
   </w:abstractNum>
   <w:abstractNum w:abstractNumId="99411">
-    <w:nsid w:val="9ef6eeab"/>
+    <w:nsid w:val="9c250f97"/>
     <w:multiLevelType w:val="multilevel"/>
     <w:lvl w:ilvl="0">
       <w:start w:val="1"/>

</xml_diff>